<commit_message>
Bổ sung mẫu checkin và khai sau tiêm
</commit_message>
<xml_diff>
--- a/Vaccom SRS v1.docx
+++ b/Vaccom SRS v1.docx
@@ -14410,7 +14410,7 @@
           <w:rFonts w:hint="default"/>
           <w:lang w:val="en"/>
         </w:rPr>
-        <w:t>- Hiển thị thông tin tên, ngày sinh, số CMTCCD, địa chỉ, mũi tiêm, ca tiêm (ngày, giờ hẹn), tình trạng xác nhận (sẽ đến, không đến, chưa đến, gọi tiêm)</w:t>
+        <w:t>- Hiển thị thông tin tên, ngày sinh, số CMTCCD, địa chỉ, mũi tiêm, ca tiêm (số ca, ngày, giờ hẹn), tình trạng xác nhận (sẽ đến, không đến, chưa đến, gọi tiêm)</w:t>
       </w:r>
     </w:p>
     <w:p>
@@ -14490,7 +14490,7 @@
           <w:rFonts w:hint="default"/>
           <w:lang w:val="en"/>
         </w:rPr>
-        <w:t>- Lọc danh sách gọi tiêm theo các trạng thái, theo tổ, ca tiêm</w:t>
+        <w:t>- Lọc danh sách gọi tiêm theo các trạng thái, theo ca tiêm; tìm nhanh theo tên trong danh sách</w:t>
       </w:r>
     </w:p>
     <w:p>
@@ -15848,6 +15848,7 @@
     <w:p>
       <w:pPr>
         <w:numPr>
+          <w:ilvl w:val="0"/>
           <w:numId w:val="0"/>
         </w:numPr>
         <w:rPr>
@@ -15878,7 +15879,9 @@
         </w:tblBorders>
         <w:tblLayout w:type="autofit"/>
         <w:tblCellMar>
+          <w:top w:w="0" w:type="dxa"/>
           <w:left w:w="108" w:type="dxa"/>
+          <w:bottom w:w="0" w:type="dxa"/>
           <w:right w:w="108" w:type="dxa"/>
         </w:tblCellMar>
       </w:tblPr>
@@ -15901,7 +15904,9 @@
             <w:insideV w:val="single" w:color="auto" w:sz="4" w:space="0"/>
           </w:tblBorders>
           <w:tblCellMar>
+            <w:top w:w="0" w:type="dxa"/>
             <w:left w:w="108" w:type="dxa"/>
+            <w:bottom w:w="0" w:type="dxa"/>
             <w:right w:w="108" w:type="dxa"/>
           </w:tblCellMar>
         </w:tblPrEx>
@@ -15911,9 +15916,12 @@
           </w:tcPr>
           <w:p>
             <w:pPr>
-              <w:numPr>
-                <w:numId w:val="0"/>
-              </w:numPr>
+              <w:widowControl w:val="0"/>
+              <w:numPr>
+                <w:ilvl w:val="0"/>
+                <w:numId w:val="0"/>
+              </w:numPr>
+              <w:jc w:val="both"/>
               <w:rPr>
                 <w:rFonts w:hint="default"/>
                 <w:b/>
@@ -15940,9 +15948,12 @@
           </w:tcPr>
           <w:p>
             <w:pPr>
-              <w:numPr>
-                <w:numId w:val="0"/>
-              </w:numPr>
+              <w:widowControl w:val="0"/>
+              <w:numPr>
+                <w:ilvl w:val="0"/>
+                <w:numId w:val="0"/>
+              </w:numPr>
+              <w:jc w:val="both"/>
               <w:rPr>
                 <w:rFonts w:hint="default"/>
                 <w:b/>
@@ -15969,9 +15980,12 @@
           </w:tcPr>
           <w:p>
             <w:pPr>
-              <w:numPr>
-                <w:numId w:val="0"/>
-              </w:numPr>
+              <w:widowControl w:val="0"/>
+              <w:numPr>
+                <w:ilvl w:val="0"/>
+                <w:numId w:val="0"/>
+              </w:numPr>
+              <w:jc w:val="both"/>
               <w:rPr>
                 <w:rFonts w:hint="default"/>
                 <w:b/>
@@ -15998,9 +16012,12 @@
           </w:tcPr>
           <w:p>
             <w:pPr>
-              <w:numPr>
-                <w:numId w:val="0"/>
-              </w:numPr>
+              <w:widowControl w:val="0"/>
+              <w:numPr>
+                <w:ilvl w:val="0"/>
+                <w:numId w:val="0"/>
+              </w:numPr>
+              <w:jc w:val="both"/>
               <w:rPr>
                 <w:rFonts w:hint="default"/>
                 <w:b/>
@@ -16027,9 +16044,12 @@
           </w:tcPr>
           <w:p>
             <w:pPr>
-              <w:numPr>
-                <w:numId w:val="0"/>
-              </w:numPr>
+              <w:widowControl w:val="0"/>
+              <w:numPr>
+                <w:ilvl w:val="0"/>
+                <w:numId w:val="0"/>
+              </w:numPr>
+              <w:jc w:val="both"/>
               <w:rPr>
                 <w:rFonts w:hint="default"/>
                 <w:b/>
@@ -16056,9 +16076,12 @@
           </w:tcPr>
           <w:p>
             <w:pPr>
-              <w:numPr>
-                <w:numId w:val="0"/>
-              </w:numPr>
+              <w:widowControl w:val="0"/>
+              <w:numPr>
+                <w:ilvl w:val="0"/>
+                <w:numId w:val="0"/>
+              </w:numPr>
+              <w:jc w:val="both"/>
               <w:rPr>
                 <w:rFonts w:hint="default"/>
                 <w:b/>
@@ -16077,6 +16100,314 @@
               </w:rPr>
               <w:t>Số tiêm 2 mũi</w:t>
             </w:r>
+          </w:p>
+        </w:tc>
+      </w:tr>
+      <w:tr>
+        <w:tblPrEx>
+          <w:tblBorders>
+            <w:top w:val="single" w:color="auto" w:sz="4" w:space="0"/>
+            <w:left w:val="single" w:color="auto" w:sz="4" w:space="0"/>
+            <w:bottom w:val="single" w:color="auto" w:sz="4" w:space="0"/>
+            <w:right w:val="single" w:color="auto" w:sz="4" w:space="0"/>
+            <w:insideH w:val="single" w:color="auto" w:sz="4" w:space="0"/>
+            <w:insideV w:val="single" w:color="auto" w:sz="4" w:space="0"/>
+          </w:tblBorders>
+          <w:tblCellMar>
+            <w:top w:w="0" w:type="dxa"/>
+            <w:left w:w="108" w:type="dxa"/>
+            <w:bottom w:w="0" w:type="dxa"/>
+            <w:right w:w="108" w:type="dxa"/>
+          </w:tblCellMar>
+        </w:tblPrEx>
+        <w:tc>
+          <w:tcPr>
+            <w:tcW w:w="785" w:type="dxa"/>
+          </w:tcPr>
+          <w:p>
+            <w:pPr>
+              <w:widowControl w:val="0"/>
+              <w:numPr>
+                <w:ilvl w:val="0"/>
+                <w:numId w:val="0"/>
+              </w:numPr>
+              <w:jc w:val="both"/>
+              <w:rPr>
+                <w:rFonts w:hint="default"/>
+                <w:vertAlign w:val="baseline"/>
+                <w:lang w:val="en"/>
+              </w:rPr>
+            </w:pPr>
+            <w:r>
+              <w:rPr>
+                <w:rFonts w:hint="default"/>
+                <w:vertAlign w:val="baseline"/>
+                <w:lang w:val="en"/>
+              </w:rPr>
+              <w:t>1</w:t>
+            </w:r>
+          </w:p>
+        </w:tc>
+        <w:tc>
+          <w:tcPr>
+            <w:tcW w:w="1962" w:type="dxa"/>
+          </w:tcPr>
+          <w:p>
+            <w:pPr>
+              <w:widowControl w:val="0"/>
+              <w:numPr>
+                <w:ilvl w:val="0"/>
+                <w:numId w:val="0"/>
+              </w:numPr>
+              <w:jc w:val="both"/>
+              <w:rPr>
+                <w:rFonts w:hint="default"/>
+                <w:vertAlign w:val="baseline"/>
+                <w:lang w:val="en"/>
+              </w:rPr>
+            </w:pPr>
+            <w:r>
+              <w:rPr>
+                <w:rFonts w:hint="default"/>
+                <w:vertAlign w:val="baseline"/>
+                <w:lang w:val="en"/>
+              </w:rPr>
+              <w:t>Tổ số 1</w:t>
+            </w:r>
+          </w:p>
+        </w:tc>
+        <w:tc>
+          <w:tcPr>
+            <w:tcW w:w="1844" w:type="dxa"/>
+          </w:tcPr>
+          <w:p>
+            <w:pPr>
+              <w:widowControl w:val="0"/>
+              <w:numPr>
+                <w:ilvl w:val="0"/>
+                <w:numId w:val="0"/>
+              </w:numPr>
+              <w:jc w:val="both"/>
+              <w:rPr>
+                <w:rFonts w:hint="default"/>
+                <w:vertAlign w:val="baseline"/>
+                <w:lang w:val="en"/>
+              </w:rPr>
+            </w:pPr>
+          </w:p>
+        </w:tc>
+        <w:tc>
+          <w:tcPr>
+            <w:tcW w:w="1210" w:type="dxa"/>
+          </w:tcPr>
+          <w:p>
+            <w:pPr>
+              <w:widowControl w:val="0"/>
+              <w:numPr>
+                <w:ilvl w:val="0"/>
+                <w:numId w:val="0"/>
+              </w:numPr>
+              <w:jc w:val="both"/>
+              <w:rPr>
+                <w:rFonts w:hint="default"/>
+                <w:vertAlign w:val="baseline"/>
+                <w:lang w:val="en"/>
+              </w:rPr>
+            </w:pPr>
+          </w:p>
+        </w:tc>
+        <w:tc>
+          <w:tcPr>
+            <w:tcW w:w="1359" w:type="dxa"/>
+          </w:tcPr>
+          <w:p>
+            <w:pPr>
+              <w:widowControl w:val="0"/>
+              <w:numPr>
+                <w:ilvl w:val="0"/>
+                <w:numId w:val="0"/>
+              </w:numPr>
+              <w:jc w:val="both"/>
+              <w:rPr>
+                <w:rFonts w:hint="default"/>
+                <w:vertAlign w:val="baseline"/>
+                <w:lang w:val="en"/>
+              </w:rPr>
+            </w:pPr>
+          </w:p>
+        </w:tc>
+        <w:tc>
+          <w:tcPr>
+            <w:tcW w:w="1359" w:type="dxa"/>
+          </w:tcPr>
+          <w:p>
+            <w:pPr>
+              <w:widowControl w:val="0"/>
+              <w:numPr>
+                <w:ilvl w:val="0"/>
+                <w:numId w:val="0"/>
+              </w:numPr>
+              <w:jc w:val="both"/>
+              <w:rPr>
+                <w:rFonts w:hint="default"/>
+                <w:vertAlign w:val="baseline"/>
+                <w:lang w:val="en"/>
+              </w:rPr>
+            </w:pPr>
+          </w:p>
+        </w:tc>
+      </w:tr>
+      <w:tr>
+        <w:tblPrEx>
+          <w:tblBorders>
+            <w:top w:val="single" w:color="auto" w:sz="4" w:space="0"/>
+            <w:left w:val="single" w:color="auto" w:sz="4" w:space="0"/>
+            <w:bottom w:val="single" w:color="auto" w:sz="4" w:space="0"/>
+            <w:right w:val="single" w:color="auto" w:sz="4" w:space="0"/>
+            <w:insideH w:val="single" w:color="auto" w:sz="4" w:space="0"/>
+            <w:insideV w:val="single" w:color="auto" w:sz="4" w:space="0"/>
+          </w:tblBorders>
+          <w:tblCellMar>
+            <w:top w:w="0" w:type="dxa"/>
+            <w:left w:w="108" w:type="dxa"/>
+            <w:bottom w:w="0" w:type="dxa"/>
+            <w:right w:w="108" w:type="dxa"/>
+          </w:tblCellMar>
+        </w:tblPrEx>
+        <w:tc>
+          <w:tcPr>
+            <w:tcW w:w="785" w:type="dxa"/>
+          </w:tcPr>
+          <w:p>
+            <w:pPr>
+              <w:widowControl w:val="0"/>
+              <w:numPr>
+                <w:ilvl w:val="0"/>
+                <w:numId w:val="0"/>
+              </w:numPr>
+              <w:jc w:val="both"/>
+              <w:rPr>
+                <w:rFonts w:hint="default"/>
+                <w:vertAlign w:val="baseline"/>
+                <w:lang w:val="en"/>
+              </w:rPr>
+            </w:pPr>
+            <w:r>
+              <w:rPr>
+                <w:rFonts w:hint="default"/>
+                <w:vertAlign w:val="baseline"/>
+                <w:lang w:val="en"/>
+              </w:rPr>
+              <w:t>2</w:t>
+            </w:r>
+          </w:p>
+        </w:tc>
+        <w:tc>
+          <w:tcPr>
+            <w:tcW w:w="1962" w:type="dxa"/>
+          </w:tcPr>
+          <w:p>
+            <w:pPr>
+              <w:widowControl w:val="0"/>
+              <w:numPr>
+                <w:ilvl w:val="0"/>
+                <w:numId w:val="0"/>
+              </w:numPr>
+              <w:jc w:val="both"/>
+              <w:rPr>
+                <w:rFonts w:hint="default"/>
+                <w:vertAlign w:val="baseline"/>
+                <w:lang w:val="en"/>
+              </w:rPr>
+            </w:pPr>
+            <w:r>
+              <w:rPr>
+                <w:rFonts w:hint="default"/>
+                <w:vertAlign w:val="baseline"/>
+                <w:lang w:val="en"/>
+              </w:rPr>
+              <w:t>Tổ số 2</w:t>
+            </w:r>
+          </w:p>
+        </w:tc>
+        <w:tc>
+          <w:tcPr>
+            <w:tcW w:w="1844" w:type="dxa"/>
+          </w:tcPr>
+          <w:p>
+            <w:pPr>
+              <w:widowControl w:val="0"/>
+              <w:numPr>
+                <w:ilvl w:val="0"/>
+                <w:numId w:val="0"/>
+              </w:numPr>
+              <w:jc w:val="both"/>
+              <w:rPr>
+                <w:rFonts w:hint="default"/>
+                <w:vertAlign w:val="baseline"/>
+                <w:lang w:val="en"/>
+              </w:rPr>
+            </w:pPr>
+          </w:p>
+        </w:tc>
+        <w:tc>
+          <w:tcPr>
+            <w:tcW w:w="1210" w:type="dxa"/>
+          </w:tcPr>
+          <w:p>
+            <w:pPr>
+              <w:widowControl w:val="0"/>
+              <w:numPr>
+                <w:ilvl w:val="0"/>
+                <w:numId w:val="0"/>
+              </w:numPr>
+              <w:jc w:val="both"/>
+              <w:rPr>
+                <w:rFonts w:hint="default"/>
+                <w:vertAlign w:val="baseline"/>
+                <w:lang w:val="en"/>
+              </w:rPr>
+            </w:pPr>
+          </w:p>
+        </w:tc>
+        <w:tc>
+          <w:tcPr>
+            <w:tcW w:w="1359" w:type="dxa"/>
+          </w:tcPr>
+          <w:p>
+            <w:pPr>
+              <w:widowControl w:val="0"/>
+              <w:numPr>
+                <w:ilvl w:val="0"/>
+                <w:numId w:val="0"/>
+              </w:numPr>
+              <w:jc w:val="both"/>
+              <w:rPr>
+                <w:rFonts w:hint="default"/>
+                <w:vertAlign w:val="baseline"/>
+                <w:lang w:val="en"/>
+              </w:rPr>
+            </w:pPr>
+          </w:p>
+        </w:tc>
+        <w:tc>
+          <w:tcPr>
+            <w:tcW w:w="1359" w:type="dxa"/>
+          </w:tcPr>
+          <w:p>
+            <w:pPr>
+              <w:widowControl w:val="0"/>
+              <w:numPr>
+                <w:ilvl w:val="0"/>
+                <w:numId w:val="0"/>
+              </w:numPr>
+              <w:jc w:val="both"/>
+              <w:rPr>
+                <w:rFonts w:hint="default"/>
+                <w:vertAlign w:val="baseline"/>
+                <w:lang w:val="en"/>
+              </w:rPr>
+            </w:pPr>
           </w:p>
         </w:tc>
       </w:tr>
@@ -16097,9 +16428,32 @@
           </w:tcPr>
           <w:p>
             <w:pPr>
-              <w:numPr>
-                <w:numId w:val="0"/>
-              </w:numPr>
+              <w:widowControl w:val="0"/>
+              <w:numPr>
+                <w:ilvl w:val="0"/>
+                <w:numId w:val="0"/>
+              </w:numPr>
+              <w:jc w:val="both"/>
+              <w:rPr>
+                <w:rFonts w:hint="default"/>
+                <w:vertAlign w:val="baseline"/>
+                <w:lang w:val="en"/>
+              </w:rPr>
+            </w:pPr>
+          </w:p>
+        </w:tc>
+        <w:tc>
+          <w:tcPr>
+            <w:tcW w:w="1962" w:type="dxa"/>
+          </w:tcPr>
+          <w:p>
+            <w:pPr>
+              <w:widowControl w:val="0"/>
+              <w:numPr>
+                <w:ilvl w:val="0"/>
+                <w:numId w:val="0"/>
+              </w:numPr>
+              <w:jc w:val="both"/>
               <w:rPr>
                 <w:rFonts w:hint="default"/>
                 <w:vertAlign w:val="baseline"/>
@@ -16112,44 +16466,22 @@
                 <w:vertAlign w:val="baseline"/>
                 <w:lang w:val="en"/>
               </w:rPr>
-              <w:t>1</w:t>
+              <w:t>...</w:t>
             </w:r>
           </w:p>
         </w:tc>
         <w:tc>
           <w:tcPr>
-            <w:tcW w:w="1962" w:type="dxa"/>
-          </w:tcPr>
-          <w:p>
-            <w:pPr>
-              <w:numPr>
-                <w:numId w:val="0"/>
-              </w:numPr>
-              <w:rPr>
-                <w:rFonts w:hint="default"/>
-                <w:vertAlign w:val="baseline"/>
-                <w:lang w:val="en"/>
-              </w:rPr>
-            </w:pPr>
-            <w:r>
-              <w:rPr>
-                <w:rFonts w:hint="default"/>
-                <w:vertAlign w:val="baseline"/>
-                <w:lang w:val="en"/>
-              </w:rPr>
-              <w:t>Tổ số 1</w:t>
-            </w:r>
-          </w:p>
-        </w:tc>
-        <w:tc>
-          <w:tcPr>
             <w:tcW w:w="1844" w:type="dxa"/>
           </w:tcPr>
           <w:p>
             <w:pPr>
-              <w:numPr>
-                <w:numId w:val="0"/>
-              </w:numPr>
+              <w:widowControl w:val="0"/>
+              <w:numPr>
+                <w:ilvl w:val="0"/>
+                <w:numId w:val="0"/>
+              </w:numPr>
+              <w:jc w:val="both"/>
               <w:rPr>
                 <w:rFonts w:hint="default"/>
                 <w:vertAlign w:val="baseline"/>
@@ -16164,9 +16496,12 @@
           </w:tcPr>
           <w:p>
             <w:pPr>
-              <w:numPr>
-                <w:numId w:val="0"/>
-              </w:numPr>
+              <w:widowControl w:val="0"/>
+              <w:numPr>
+                <w:ilvl w:val="0"/>
+                <w:numId w:val="0"/>
+              </w:numPr>
+              <w:jc w:val="both"/>
               <w:rPr>
                 <w:rFonts w:hint="default"/>
                 <w:vertAlign w:val="baseline"/>
@@ -16181,9 +16516,12 @@
           </w:tcPr>
           <w:p>
             <w:pPr>
-              <w:numPr>
-                <w:numId w:val="0"/>
-              </w:numPr>
+              <w:widowControl w:val="0"/>
+              <w:numPr>
+                <w:ilvl w:val="0"/>
+                <w:numId w:val="0"/>
+              </w:numPr>
+              <w:jc w:val="both"/>
               <w:rPr>
                 <w:rFonts w:hint="default"/>
                 <w:vertAlign w:val="baseline"/>
@@ -16198,9 +16536,12 @@
           </w:tcPr>
           <w:p>
             <w:pPr>
-              <w:numPr>
-                <w:numId w:val="0"/>
-              </w:numPr>
+              <w:widowControl w:val="0"/>
+              <w:numPr>
+                <w:ilvl w:val="0"/>
+                <w:numId w:val="0"/>
+              </w:numPr>
+              <w:jc w:val="both"/>
               <w:rPr>
                 <w:rFonts w:hint="default"/>
                 <w:vertAlign w:val="baseline"/>
@@ -16221,7 +16562,9 @@
             <w:insideV w:val="single" w:color="auto" w:sz="4" w:space="0"/>
           </w:tblBorders>
           <w:tblCellMar>
+            <w:top w:w="0" w:type="dxa"/>
             <w:left w:w="108" w:type="dxa"/>
+            <w:bottom w:w="0" w:type="dxa"/>
             <w:right w:w="108" w:type="dxa"/>
           </w:tblCellMar>
         </w:tblPrEx>
@@ -16231,23 +16574,18 @@
           </w:tcPr>
           <w:p>
             <w:pPr>
-              <w:numPr>
-                <w:numId w:val="0"/>
-              </w:numPr>
-              <w:rPr>
-                <w:rFonts w:hint="default"/>
-                <w:vertAlign w:val="baseline"/>
-                <w:lang w:val="en"/>
-              </w:rPr>
-            </w:pPr>
-            <w:r>
-              <w:rPr>
-                <w:rFonts w:hint="default"/>
-                <w:vertAlign w:val="baseline"/>
-                <w:lang w:val="en"/>
-              </w:rPr>
-              <w:t>2</w:t>
-            </w:r>
+              <w:widowControl w:val="0"/>
+              <w:numPr>
+                <w:ilvl w:val="0"/>
+                <w:numId w:val="0"/>
+              </w:numPr>
+              <w:jc w:val="both"/>
+              <w:rPr>
+                <w:rFonts w:hint="default"/>
+                <w:vertAlign w:val="baseline"/>
+                <w:lang w:val="en"/>
+              </w:rPr>
+            </w:pPr>
           </w:p>
         </w:tc>
         <w:tc>
@@ -16256,257 +16594,12 @@
           </w:tcPr>
           <w:p>
             <w:pPr>
-              <w:numPr>
-                <w:numId w:val="0"/>
-              </w:numPr>
-              <w:rPr>
-                <w:rFonts w:hint="default"/>
-                <w:vertAlign w:val="baseline"/>
-                <w:lang w:val="en"/>
-              </w:rPr>
-            </w:pPr>
-            <w:r>
-              <w:rPr>
-                <w:rFonts w:hint="default"/>
-                <w:vertAlign w:val="baseline"/>
-                <w:lang w:val="en"/>
-              </w:rPr>
-              <w:t>Tổ số 2</w:t>
-            </w:r>
-          </w:p>
-        </w:tc>
-        <w:tc>
-          <w:tcPr>
-            <w:tcW w:w="1844" w:type="dxa"/>
-          </w:tcPr>
-          <w:p>
-            <w:pPr>
-              <w:numPr>
-                <w:numId w:val="0"/>
-              </w:numPr>
-              <w:rPr>
-                <w:rFonts w:hint="default"/>
-                <w:vertAlign w:val="baseline"/>
-                <w:lang w:val="en"/>
-              </w:rPr>
-            </w:pPr>
-          </w:p>
-        </w:tc>
-        <w:tc>
-          <w:tcPr>
-            <w:tcW w:w="1210" w:type="dxa"/>
-          </w:tcPr>
-          <w:p>
-            <w:pPr>
-              <w:numPr>
-                <w:numId w:val="0"/>
-              </w:numPr>
-              <w:rPr>
-                <w:rFonts w:hint="default"/>
-                <w:vertAlign w:val="baseline"/>
-                <w:lang w:val="en"/>
-              </w:rPr>
-            </w:pPr>
-          </w:p>
-        </w:tc>
-        <w:tc>
-          <w:tcPr>
-            <w:tcW w:w="1359" w:type="dxa"/>
-          </w:tcPr>
-          <w:p>
-            <w:pPr>
-              <w:numPr>
-                <w:numId w:val="0"/>
-              </w:numPr>
-              <w:rPr>
-                <w:rFonts w:hint="default"/>
-                <w:vertAlign w:val="baseline"/>
-                <w:lang w:val="en"/>
-              </w:rPr>
-            </w:pPr>
-          </w:p>
-        </w:tc>
-        <w:tc>
-          <w:tcPr>
-            <w:tcW w:w="1359" w:type="dxa"/>
-          </w:tcPr>
-          <w:p>
-            <w:pPr>
-              <w:numPr>
-                <w:numId w:val="0"/>
-              </w:numPr>
-              <w:rPr>
-                <w:rFonts w:hint="default"/>
-                <w:vertAlign w:val="baseline"/>
-                <w:lang w:val="en"/>
-              </w:rPr>
-            </w:pPr>
-          </w:p>
-        </w:tc>
-      </w:tr>
-      <w:tr>
-        <w:tblPrEx>
-          <w:tblBorders>
-            <w:top w:val="single" w:color="auto" w:sz="4" w:space="0"/>
-            <w:left w:val="single" w:color="auto" w:sz="4" w:space="0"/>
-            <w:bottom w:val="single" w:color="auto" w:sz="4" w:space="0"/>
-            <w:right w:val="single" w:color="auto" w:sz="4" w:space="0"/>
-            <w:insideH w:val="single" w:color="auto" w:sz="4" w:space="0"/>
-            <w:insideV w:val="single" w:color="auto" w:sz="4" w:space="0"/>
-          </w:tblBorders>
-        </w:tblPrEx>
-        <w:tc>
-          <w:tcPr>
-            <w:tcW w:w="785" w:type="dxa"/>
-          </w:tcPr>
-          <w:p>
-            <w:pPr>
-              <w:numPr>
-                <w:numId w:val="0"/>
-              </w:numPr>
-              <w:rPr>
-                <w:rFonts w:hint="default"/>
-                <w:vertAlign w:val="baseline"/>
-                <w:lang w:val="en"/>
-              </w:rPr>
-            </w:pPr>
-          </w:p>
-        </w:tc>
-        <w:tc>
-          <w:tcPr>
-            <w:tcW w:w="1962" w:type="dxa"/>
-          </w:tcPr>
-          <w:p>
-            <w:pPr>
-              <w:numPr>
-                <w:numId w:val="0"/>
-              </w:numPr>
-              <w:rPr>
-                <w:rFonts w:hint="default"/>
-                <w:vertAlign w:val="baseline"/>
-                <w:lang w:val="en"/>
-              </w:rPr>
-            </w:pPr>
-            <w:r>
-              <w:rPr>
-                <w:rFonts w:hint="default"/>
-                <w:vertAlign w:val="baseline"/>
-                <w:lang w:val="en"/>
-              </w:rPr>
-              <w:t>...</w:t>
-            </w:r>
-          </w:p>
-        </w:tc>
-        <w:tc>
-          <w:tcPr>
-            <w:tcW w:w="1844" w:type="dxa"/>
-          </w:tcPr>
-          <w:p>
-            <w:pPr>
-              <w:numPr>
-                <w:numId w:val="0"/>
-              </w:numPr>
-              <w:rPr>
-                <w:rFonts w:hint="default"/>
-                <w:vertAlign w:val="baseline"/>
-                <w:lang w:val="en"/>
-              </w:rPr>
-            </w:pPr>
-          </w:p>
-        </w:tc>
-        <w:tc>
-          <w:tcPr>
-            <w:tcW w:w="1210" w:type="dxa"/>
-          </w:tcPr>
-          <w:p>
-            <w:pPr>
-              <w:numPr>
-                <w:numId w:val="0"/>
-              </w:numPr>
-              <w:rPr>
-                <w:rFonts w:hint="default"/>
-                <w:vertAlign w:val="baseline"/>
-                <w:lang w:val="en"/>
-              </w:rPr>
-            </w:pPr>
-          </w:p>
-        </w:tc>
-        <w:tc>
-          <w:tcPr>
-            <w:tcW w:w="1359" w:type="dxa"/>
-          </w:tcPr>
-          <w:p>
-            <w:pPr>
-              <w:numPr>
-                <w:numId w:val="0"/>
-              </w:numPr>
-              <w:rPr>
-                <w:rFonts w:hint="default"/>
-                <w:vertAlign w:val="baseline"/>
-                <w:lang w:val="en"/>
-              </w:rPr>
-            </w:pPr>
-          </w:p>
-        </w:tc>
-        <w:tc>
-          <w:tcPr>
-            <w:tcW w:w="1359" w:type="dxa"/>
-          </w:tcPr>
-          <w:p>
-            <w:pPr>
-              <w:numPr>
-                <w:numId w:val="0"/>
-              </w:numPr>
-              <w:rPr>
-                <w:rFonts w:hint="default"/>
-                <w:vertAlign w:val="baseline"/>
-                <w:lang w:val="en"/>
-              </w:rPr>
-            </w:pPr>
-          </w:p>
-        </w:tc>
-      </w:tr>
-      <w:tr>
-        <w:tblPrEx>
-          <w:tblBorders>
-            <w:top w:val="single" w:color="auto" w:sz="4" w:space="0"/>
-            <w:left w:val="single" w:color="auto" w:sz="4" w:space="0"/>
-            <w:bottom w:val="single" w:color="auto" w:sz="4" w:space="0"/>
-            <w:right w:val="single" w:color="auto" w:sz="4" w:space="0"/>
-            <w:insideH w:val="single" w:color="auto" w:sz="4" w:space="0"/>
-            <w:insideV w:val="single" w:color="auto" w:sz="4" w:space="0"/>
-          </w:tblBorders>
-          <w:tblCellMar>
-            <w:left w:w="108" w:type="dxa"/>
-            <w:right w:w="108" w:type="dxa"/>
-          </w:tblCellMar>
-        </w:tblPrEx>
-        <w:tc>
-          <w:tcPr>
-            <w:tcW w:w="785" w:type="dxa"/>
-          </w:tcPr>
-          <w:p>
-            <w:pPr>
-              <w:numPr>
-                <w:numId w:val="0"/>
-              </w:numPr>
-              <w:rPr>
-                <w:rFonts w:hint="default"/>
-                <w:vertAlign w:val="baseline"/>
-                <w:lang w:val="en"/>
-              </w:rPr>
-            </w:pPr>
-          </w:p>
-        </w:tc>
-        <w:tc>
-          <w:tcPr>
-            <w:tcW w:w="1962" w:type="dxa"/>
-          </w:tcPr>
-          <w:p>
-            <w:pPr>
-              <w:numPr>
-                <w:numId w:val="0"/>
-              </w:numPr>
+              <w:widowControl w:val="0"/>
+              <w:numPr>
+                <w:ilvl w:val="0"/>
+                <w:numId w:val="0"/>
+              </w:numPr>
+              <w:jc w:val="both"/>
               <w:rPr>
                 <w:rFonts w:hint="default"/>
                 <w:b/>
@@ -16533,9 +16626,12 @@
           </w:tcPr>
           <w:p>
             <w:pPr>
-              <w:numPr>
-                <w:numId w:val="0"/>
-              </w:numPr>
+              <w:widowControl w:val="0"/>
+              <w:numPr>
+                <w:ilvl w:val="0"/>
+                <w:numId w:val="0"/>
+              </w:numPr>
+              <w:jc w:val="both"/>
               <w:rPr>
                 <w:rFonts w:hint="default"/>
                 <w:vertAlign w:val="baseline"/>
@@ -16550,9 +16646,12 @@
           </w:tcPr>
           <w:p>
             <w:pPr>
-              <w:numPr>
-                <w:numId w:val="0"/>
-              </w:numPr>
+              <w:widowControl w:val="0"/>
+              <w:numPr>
+                <w:ilvl w:val="0"/>
+                <w:numId w:val="0"/>
+              </w:numPr>
+              <w:jc w:val="both"/>
               <w:rPr>
                 <w:rFonts w:hint="default"/>
                 <w:vertAlign w:val="baseline"/>
@@ -16567,9 +16666,12 @@
           </w:tcPr>
           <w:p>
             <w:pPr>
-              <w:numPr>
-                <w:numId w:val="0"/>
-              </w:numPr>
+              <w:widowControl w:val="0"/>
+              <w:numPr>
+                <w:ilvl w:val="0"/>
+                <w:numId w:val="0"/>
+              </w:numPr>
+              <w:jc w:val="both"/>
               <w:rPr>
                 <w:rFonts w:hint="default"/>
                 <w:vertAlign w:val="baseline"/>
@@ -16584,9 +16686,12 @@
           </w:tcPr>
           <w:p>
             <w:pPr>
-              <w:numPr>
-                <w:numId w:val="0"/>
-              </w:numPr>
+              <w:widowControl w:val="0"/>
+              <w:numPr>
+                <w:ilvl w:val="0"/>
+                <w:numId w:val="0"/>
+              </w:numPr>
+              <w:jc w:val="both"/>
               <w:rPr>
                 <w:rFonts w:hint="default"/>
                 <w:vertAlign w:val="baseline"/>
@@ -16600,6 +16705,7 @@
     <w:p>
       <w:pPr>
         <w:numPr>
+          <w:ilvl w:val="0"/>
           <w:numId w:val="0"/>
         </w:numPr>
         <w:rPr>
@@ -16657,6 +16763,7 @@
     <w:p>
       <w:pPr>
         <w:numPr>
+          <w:ilvl w:val="0"/>
           <w:numId w:val="0"/>
         </w:numPr>
         <w:rPr>
@@ -16718,10 +16825,12 @@
           </w:tcPr>
           <w:p>
             <w:pPr>
-              <w:numPr>
-                <w:ilvl w:val="0"/>
-                <w:numId w:val="0"/>
-              </w:numPr>
+              <w:widowControl w:val="0"/>
+              <w:numPr>
+                <w:ilvl w:val="0"/>
+                <w:numId w:val="0"/>
+              </w:numPr>
+              <w:jc w:val="both"/>
               <w:rPr>
                 <w:rFonts w:hint="default"/>
                 <w:b/>
@@ -16748,10 +16857,12 @@
           </w:tcPr>
           <w:p>
             <w:pPr>
-              <w:numPr>
-                <w:ilvl w:val="0"/>
-                <w:numId w:val="0"/>
-              </w:numPr>
+              <w:widowControl w:val="0"/>
+              <w:numPr>
+                <w:ilvl w:val="0"/>
+                <w:numId w:val="0"/>
+              </w:numPr>
+              <w:jc w:val="both"/>
               <w:rPr>
                 <w:rFonts w:hint="default"/>
                 <w:b/>
@@ -16778,10 +16889,12 @@
           </w:tcPr>
           <w:p>
             <w:pPr>
-              <w:numPr>
-                <w:ilvl w:val="0"/>
-                <w:numId w:val="0"/>
-              </w:numPr>
+              <w:widowControl w:val="0"/>
+              <w:numPr>
+                <w:ilvl w:val="0"/>
+                <w:numId w:val="0"/>
+              </w:numPr>
+              <w:jc w:val="both"/>
               <w:rPr>
                 <w:rFonts w:hint="default"/>
                 <w:b/>
@@ -16808,10 +16921,12 @@
           </w:tcPr>
           <w:p>
             <w:pPr>
-              <w:numPr>
-                <w:ilvl w:val="0"/>
-                <w:numId w:val="0"/>
-              </w:numPr>
+              <w:widowControl w:val="0"/>
+              <w:numPr>
+                <w:ilvl w:val="0"/>
+                <w:numId w:val="0"/>
+              </w:numPr>
+              <w:jc w:val="both"/>
               <w:rPr>
                 <w:rFonts w:hint="default"/>
                 <w:b/>
@@ -16838,10 +16953,12 @@
           </w:tcPr>
           <w:p>
             <w:pPr>
-              <w:numPr>
-                <w:ilvl w:val="0"/>
-                <w:numId w:val="0"/>
-              </w:numPr>
+              <w:widowControl w:val="0"/>
+              <w:numPr>
+                <w:ilvl w:val="0"/>
+                <w:numId w:val="0"/>
+              </w:numPr>
+              <w:jc w:val="both"/>
               <w:rPr>
                 <w:rFonts w:hint="default"/>
                 <w:b/>
@@ -16868,10 +16985,12 @@
           </w:tcPr>
           <w:p>
             <w:pPr>
-              <w:numPr>
-                <w:ilvl w:val="0"/>
-                <w:numId w:val="0"/>
-              </w:numPr>
+              <w:widowControl w:val="0"/>
+              <w:numPr>
+                <w:ilvl w:val="0"/>
+                <w:numId w:val="0"/>
+              </w:numPr>
+              <w:jc w:val="both"/>
               <w:rPr>
                 <w:rFonts w:hint="default"/>
                 <w:b/>
@@ -16898,10 +17017,12 @@
           </w:tcPr>
           <w:p>
             <w:pPr>
-              <w:numPr>
-                <w:ilvl w:val="0"/>
-                <w:numId w:val="0"/>
-              </w:numPr>
+              <w:widowControl w:val="0"/>
+              <w:numPr>
+                <w:ilvl w:val="0"/>
+                <w:numId w:val="0"/>
+              </w:numPr>
+              <w:jc w:val="both"/>
               <w:rPr>
                 <w:rFonts w:hint="default"/>
                 <w:b/>
@@ -16920,8 +17041,6 @@
               </w:rPr>
               <w:t>Số hoãn tiêm</w:t>
             </w:r>
-            <w:bookmarkStart w:id="0" w:name="_GoBack"/>
-            <w:bookmarkEnd w:id="0"/>
           </w:p>
         </w:tc>
       </w:tr>
@@ -16948,10 +17067,12 @@
           </w:tcPr>
           <w:p>
             <w:pPr>
-              <w:numPr>
-                <w:ilvl w:val="0"/>
-                <w:numId w:val="0"/>
-              </w:numPr>
+              <w:widowControl w:val="0"/>
+              <w:numPr>
+                <w:ilvl w:val="0"/>
+                <w:numId w:val="0"/>
+              </w:numPr>
+              <w:jc w:val="both"/>
               <w:rPr>
                 <w:rFonts w:hint="default"/>
                 <w:vertAlign w:val="baseline"/>
@@ -16974,10 +17095,12 @@
           </w:tcPr>
           <w:p>
             <w:pPr>
-              <w:numPr>
-                <w:ilvl w:val="0"/>
-                <w:numId w:val="0"/>
-              </w:numPr>
+              <w:widowControl w:val="0"/>
+              <w:numPr>
+                <w:ilvl w:val="0"/>
+                <w:numId w:val="0"/>
+              </w:numPr>
+              <w:jc w:val="both"/>
               <w:rPr>
                 <w:rFonts w:hint="default"/>
                 <w:vertAlign w:val="baseline"/>
@@ -17000,10 +17123,12 @@
           </w:tcPr>
           <w:p>
             <w:pPr>
-              <w:numPr>
-                <w:ilvl w:val="0"/>
-                <w:numId w:val="0"/>
-              </w:numPr>
+              <w:widowControl w:val="0"/>
+              <w:numPr>
+                <w:ilvl w:val="0"/>
+                <w:numId w:val="0"/>
+              </w:numPr>
+              <w:jc w:val="both"/>
               <w:rPr>
                 <w:rFonts w:hint="default"/>
                 <w:vertAlign w:val="baseline"/>
@@ -17018,10 +17143,12 @@
           </w:tcPr>
           <w:p>
             <w:pPr>
-              <w:numPr>
-                <w:ilvl w:val="0"/>
-                <w:numId w:val="0"/>
-              </w:numPr>
+              <w:widowControl w:val="0"/>
+              <w:numPr>
+                <w:ilvl w:val="0"/>
+                <w:numId w:val="0"/>
+              </w:numPr>
+              <w:jc w:val="both"/>
               <w:rPr>
                 <w:rFonts w:hint="default"/>
                 <w:vertAlign w:val="baseline"/>
@@ -17036,10 +17163,12 @@
           </w:tcPr>
           <w:p>
             <w:pPr>
-              <w:numPr>
-                <w:ilvl w:val="0"/>
-                <w:numId w:val="0"/>
-              </w:numPr>
+              <w:widowControl w:val="0"/>
+              <w:numPr>
+                <w:ilvl w:val="0"/>
+                <w:numId w:val="0"/>
+              </w:numPr>
+              <w:jc w:val="both"/>
               <w:rPr>
                 <w:rFonts w:hint="default"/>
                 <w:vertAlign w:val="baseline"/>
@@ -17054,10 +17183,12 @@
           </w:tcPr>
           <w:p>
             <w:pPr>
-              <w:numPr>
-                <w:ilvl w:val="0"/>
-                <w:numId w:val="0"/>
-              </w:numPr>
+              <w:widowControl w:val="0"/>
+              <w:numPr>
+                <w:ilvl w:val="0"/>
+                <w:numId w:val="0"/>
+              </w:numPr>
+              <w:jc w:val="both"/>
               <w:rPr>
                 <w:rFonts w:hint="default"/>
                 <w:vertAlign w:val="baseline"/>
@@ -17072,10 +17203,12 @@
           </w:tcPr>
           <w:p>
             <w:pPr>
-              <w:numPr>
-                <w:ilvl w:val="0"/>
-                <w:numId w:val="0"/>
-              </w:numPr>
+              <w:widowControl w:val="0"/>
+              <w:numPr>
+                <w:ilvl w:val="0"/>
+                <w:numId w:val="0"/>
+              </w:numPr>
+              <w:jc w:val="both"/>
               <w:rPr>
                 <w:rFonts w:hint="default"/>
                 <w:vertAlign w:val="baseline"/>
@@ -17108,10 +17241,12 @@
           </w:tcPr>
           <w:p>
             <w:pPr>
-              <w:numPr>
-                <w:ilvl w:val="0"/>
-                <w:numId w:val="0"/>
-              </w:numPr>
+              <w:widowControl w:val="0"/>
+              <w:numPr>
+                <w:ilvl w:val="0"/>
+                <w:numId w:val="0"/>
+              </w:numPr>
+              <w:jc w:val="both"/>
               <w:rPr>
                 <w:rFonts w:hint="default"/>
                 <w:vertAlign w:val="baseline"/>
@@ -17134,10 +17269,12 @@
           </w:tcPr>
           <w:p>
             <w:pPr>
-              <w:numPr>
-                <w:ilvl w:val="0"/>
-                <w:numId w:val="0"/>
-              </w:numPr>
+              <w:widowControl w:val="0"/>
+              <w:numPr>
+                <w:ilvl w:val="0"/>
+                <w:numId w:val="0"/>
+              </w:numPr>
+              <w:jc w:val="both"/>
               <w:rPr>
                 <w:rFonts w:hint="default"/>
                 <w:vertAlign w:val="baseline"/>
@@ -17160,10 +17297,12 @@
           </w:tcPr>
           <w:p>
             <w:pPr>
-              <w:numPr>
-                <w:ilvl w:val="0"/>
-                <w:numId w:val="0"/>
-              </w:numPr>
+              <w:widowControl w:val="0"/>
+              <w:numPr>
+                <w:ilvl w:val="0"/>
+                <w:numId w:val="0"/>
+              </w:numPr>
+              <w:jc w:val="both"/>
               <w:rPr>
                 <w:rFonts w:hint="default"/>
                 <w:vertAlign w:val="baseline"/>
@@ -17178,10 +17317,12 @@
           </w:tcPr>
           <w:p>
             <w:pPr>
-              <w:numPr>
-                <w:ilvl w:val="0"/>
-                <w:numId w:val="0"/>
-              </w:numPr>
+              <w:widowControl w:val="0"/>
+              <w:numPr>
+                <w:ilvl w:val="0"/>
+                <w:numId w:val="0"/>
+              </w:numPr>
+              <w:jc w:val="both"/>
               <w:rPr>
                 <w:rFonts w:hint="default"/>
                 <w:vertAlign w:val="baseline"/>
@@ -17196,10 +17337,12 @@
           </w:tcPr>
           <w:p>
             <w:pPr>
-              <w:numPr>
-                <w:ilvl w:val="0"/>
-                <w:numId w:val="0"/>
-              </w:numPr>
+              <w:widowControl w:val="0"/>
+              <w:numPr>
+                <w:ilvl w:val="0"/>
+                <w:numId w:val="0"/>
+              </w:numPr>
+              <w:jc w:val="both"/>
               <w:rPr>
                 <w:rFonts w:hint="default"/>
                 <w:vertAlign w:val="baseline"/>
@@ -17214,10 +17357,12 @@
           </w:tcPr>
           <w:p>
             <w:pPr>
-              <w:numPr>
-                <w:ilvl w:val="0"/>
-                <w:numId w:val="0"/>
-              </w:numPr>
+              <w:widowControl w:val="0"/>
+              <w:numPr>
+                <w:ilvl w:val="0"/>
+                <w:numId w:val="0"/>
+              </w:numPr>
+              <w:jc w:val="both"/>
               <w:rPr>
                 <w:rFonts w:hint="default"/>
                 <w:vertAlign w:val="baseline"/>
@@ -17232,10 +17377,172 @@
           </w:tcPr>
           <w:p>
             <w:pPr>
-              <w:numPr>
-                <w:ilvl w:val="0"/>
-                <w:numId w:val="0"/>
-              </w:numPr>
+              <w:widowControl w:val="0"/>
+              <w:numPr>
+                <w:ilvl w:val="0"/>
+                <w:numId w:val="0"/>
+              </w:numPr>
+              <w:jc w:val="both"/>
+              <w:rPr>
+                <w:rFonts w:hint="default"/>
+                <w:vertAlign w:val="baseline"/>
+                <w:lang w:val="en"/>
+              </w:rPr>
+            </w:pPr>
+          </w:p>
+        </w:tc>
+      </w:tr>
+      <w:tr>
+        <w:tblPrEx>
+          <w:tblBorders>
+            <w:top w:val="single" w:color="auto" w:sz="4" w:space="0"/>
+            <w:left w:val="single" w:color="auto" w:sz="4" w:space="0"/>
+            <w:bottom w:val="single" w:color="auto" w:sz="4" w:space="0"/>
+            <w:right w:val="single" w:color="auto" w:sz="4" w:space="0"/>
+            <w:insideH w:val="single" w:color="auto" w:sz="4" w:space="0"/>
+            <w:insideV w:val="single" w:color="auto" w:sz="4" w:space="0"/>
+          </w:tblBorders>
+        </w:tblPrEx>
+        <w:tc>
+          <w:tcPr>
+            <w:tcW w:w="648" w:type="dxa"/>
+          </w:tcPr>
+          <w:p>
+            <w:pPr>
+              <w:widowControl w:val="0"/>
+              <w:numPr>
+                <w:ilvl w:val="0"/>
+                <w:numId w:val="0"/>
+              </w:numPr>
+              <w:jc w:val="both"/>
+              <w:rPr>
+                <w:rFonts w:hint="default"/>
+                <w:vertAlign w:val="baseline"/>
+                <w:lang w:val="en"/>
+              </w:rPr>
+            </w:pPr>
+          </w:p>
+        </w:tc>
+        <w:tc>
+          <w:tcPr>
+            <w:tcW w:w="1359" w:type="dxa"/>
+          </w:tcPr>
+          <w:p>
+            <w:pPr>
+              <w:widowControl w:val="0"/>
+              <w:numPr>
+                <w:ilvl w:val="0"/>
+                <w:numId w:val="0"/>
+              </w:numPr>
+              <w:jc w:val="both"/>
+              <w:rPr>
+                <w:rFonts w:hint="default"/>
+                <w:vertAlign w:val="baseline"/>
+                <w:lang w:val="en"/>
+              </w:rPr>
+            </w:pPr>
+            <w:r>
+              <w:rPr>
+                <w:rFonts w:hint="default"/>
+                <w:vertAlign w:val="baseline"/>
+                <w:lang w:val="en"/>
+              </w:rPr>
+              <w:t>...</w:t>
+            </w:r>
+          </w:p>
+        </w:tc>
+        <w:tc>
+          <w:tcPr>
+            <w:tcW w:w="1164" w:type="dxa"/>
+          </w:tcPr>
+          <w:p>
+            <w:pPr>
+              <w:widowControl w:val="0"/>
+              <w:numPr>
+                <w:ilvl w:val="0"/>
+                <w:numId w:val="0"/>
+              </w:numPr>
+              <w:jc w:val="both"/>
+              <w:rPr>
+                <w:rFonts w:hint="default"/>
+                <w:vertAlign w:val="baseline"/>
+                <w:lang w:val="en"/>
+              </w:rPr>
+            </w:pPr>
+          </w:p>
+        </w:tc>
+        <w:tc>
+          <w:tcPr>
+            <w:tcW w:w="1225" w:type="dxa"/>
+          </w:tcPr>
+          <w:p>
+            <w:pPr>
+              <w:widowControl w:val="0"/>
+              <w:numPr>
+                <w:ilvl w:val="0"/>
+                <w:numId w:val="0"/>
+              </w:numPr>
+              <w:jc w:val="both"/>
+              <w:rPr>
+                <w:rFonts w:hint="default"/>
+                <w:vertAlign w:val="baseline"/>
+                <w:lang w:val="en"/>
+              </w:rPr>
+            </w:pPr>
+          </w:p>
+        </w:tc>
+        <w:tc>
+          <w:tcPr>
+            <w:tcW w:w="1290" w:type="dxa"/>
+          </w:tcPr>
+          <w:p>
+            <w:pPr>
+              <w:widowControl w:val="0"/>
+              <w:numPr>
+                <w:ilvl w:val="0"/>
+                <w:numId w:val="0"/>
+              </w:numPr>
+              <w:jc w:val="both"/>
+              <w:rPr>
+                <w:rFonts w:hint="default"/>
+                <w:vertAlign w:val="baseline"/>
+                <w:lang w:val="en"/>
+              </w:rPr>
+            </w:pPr>
+          </w:p>
+        </w:tc>
+        <w:tc>
+          <w:tcPr>
+            <w:tcW w:w="1290" w:type="dxa"/>
+          </w:tcPr>
+          <w:p>
+            <w:pPr>
+              <w:widowControl w:val="0"/>
+              <w:numPr>
+                <w:ilvl w:val="0"/>
+                <w:numId w:val="0"/>
+              </w:numPr>
+              <w:jc w:val="both"/>
+              <w:rPr>
+                <w:rFonts w:hint="default"/>
+                <w:vertAlign w:val="baseline"/>
+                <w:lang w:val="en"/>
+              </w:rPr>
+            </w:pPr>
+          </w:p>
+        </w:tc>
+        <w:tc>
+          <w:tcPr>
+            <w:tcW w:w="1543" w:type="dxa"/>
+          </w:tcPr>
+          <w:p>
+            <w:pPr>
+              <w:widowControl w:val="0"/>
+              <w:numPr>
+                <w:ilvl w:val="0"/>
+                <w:numId w:val="0"/>
+              </w:numPr>
+              <w:jc w:val="both"/>
               <w:rPr>
                 <w:rFonts w:hint="default"/>
                 <w:vertAlign w:val="baseline"/>
@@ -17268,10 +17575,12 @@
           </w:tcPr>
           <w:p>
             <w:pPr>
-              <w:numPr>
-                <w:ilvl w:val="0"/>
-                <w:numId w:val="0"/>
-              </w:numPr>
+              <w:widowControl w:val="0"/>
+              <w:numPr>
+                <w:ilvl w:val="0"/>
+                <w:numId w:val="0"/>
+              </w:numPr>
+              <w:jc w:val="both"/>
               <w:rPr>
                 <w:rFonts w:hint="default"/>
                 <w:vertAlign w:val="baseline"/>
@@ -17286,162 +17595,12 @@
           </w:tcPr>
           <w:p>
             <w:pPr>
-              <w:numPr>
-                <w:ilvl w:val="0"/>
-                <w:numId w:val="0"/>
-              </w:numPr>
-              <w:rPr>
-                <w:rFonts w:hint="default"/>
-                <w:vertAlign w:val="baseline"/>
-                <w:lang w:val="en"/>
-              </w:rPr>
-            </w:pPr>
-            <w:r>
-              <w:rPr>
-                <w:rFonts w:hint="default"/>
-                <w:vertAlign w:val="baseline"/>
-                <w:lang w:val="en"/>
-              </w:rPr>
-              <w:t>...</w:t>
-            </w:r>
-          </w:p>
-        </w:tc>
-        <w:tc>
-          <w:tcPr>
-            <w:tcW w:w="1164" w:type="dxa"/>
-          </w:tcPr>
-          <w:p>
-            <w:pPr>
-              <w:numPr>
-                <w:ilvl w:val="0"/>
-                <w:numId w:val="0"/>
-              </w:numPr>
-              <w:rPr>
-                <w:rFonts w:hint="default"/>
-                <w:vertAlign w:val="baseline"/>
-                <w:lang w:val="en"/>
-              </w:rPr>
-            </w:pPr>
-          </w:p>
-        </w:tc>
-        <w:tc>
-          <w:tcPr>
-            <w:tcW w:w="1225" w:type="dxa"/>
-          </w:tcPr>
-          <w:p>
-            <w:pPr>
-              <w:numPr>
-                <w:ilvl w:val="0"/>
-                <w:numId w:val="0"/>
-              </w:numPr>
-              <w:rPr>
-                <w:rFonts w:hint="default"/>
-                <w:vertAlign w:val="baseline"/>
-                <w:lang w:val="en"/>
-              </w:rPr>
-            </w:pPr>
-          </w:p>
-        </w:tc>
-        <w:tc>
-          <w:tcPr>
-            <w:tcW w:w="1290" w:type="dxa"/>
-          </w:tcPr>
-          <w:p>
-            <w:pPr>
-              <w:numPr>
-                <w:ilvl w:val="0"/>
-                <w:numId w:val="0"/>
-              </w:numPr>
-              <w:rPr>
-                <w:rFonts w:hint="default"/>
-                <w:vertAlign w:val="baseline"/>
-                <w:lang w:val="en"/>
-              </w:rPr>
-            </w:pPr>
-          </w:p>
-        </w:tc>
-        <w:tc>
-          <w:tcPr>
-            <w:tcW w:w="1290" w:type="dxa"/>
-          </w:tcPr>
-          <w:p>
-            <w:pPr>
-              <w:numPr>
-                <w:ilvl w:val="0"/>
-                <w:numId w:val="0"/>
-              </w:numPr>
-              <w:rPr>
-                <w:rFonts w:hint="default"/>
-                <w:vertAlign w:val="baseline"/>
-                <w:lang w:val="en"/>
-              </w:rPr>
-            </w:pPr>
-          </w:p>
-        </w:tc>
-        <w:tc>
-          <w:tcPr>
-            <w:tcW w:w="1543" w:type="dxa"/>
-          </w:tcPr>
-          <w:p>
-            <w:pPr>
-              <w:numPr>
-                <w:ilvl w:val="0"/>
-                <w:numId w:val="0"/>
-              </w:numPr>
-              <w:rPr>
-                <w:rFonts w:hint="default"/>
-                <w:vertAlign w:val="baseline"/>
-                <w:lang w:val="en"/>
-              </w:rPr>
-            </w:pPr>
-          </w:p>
-        </w:tc>
-      </w:tr>
-      <w:tr>
-        <w:tblPrEx>
-          <w:tblBorders>
-            <w:top w:val="single" w:color="auto" w:sz="4" w:space="0"/>
-            <w:left w:val="single" w:color="auto" w:sz="4" w:space="0"/>
-            <w:bottom w:val="single" w:color="auto" w:sz="4" w:space="0"/>
-            <w:right w:val="single" w:color="auto" w:sz="4" w:space="0"/>
-            <w:insideH w:val="single" w:color="auto" w:sz="4" w:space="0"/>
-            <w:insideV w:val="single" w:color="auto" w:sz="4" w:space="0"/>
-          </w:tblBorders>
-          <w:tblCellMar>
-            <w:top w:w="0" w:type="dxa"/>
-            <w:left w:w="108" w:type="dxa"/>
-            <w:bottom w:w="0" w:type="dxa"/>
-            <w:right w:w="108" w:type="dxa"/>
-          </w:tblCellMar>
-        </w:tblPrEx>
-        <w:tc>
-          <w:tcPr>
-            <w:tcW w:w="648" w:type="dxa"/>
-          </w:tcPr>
-          <w:p>
-            <w:pPr>
-              <w:numPr>
-                <w:ilvl w:val="0"/>
-                <w:numId w:val="0"/>
-              </w:numPr>
-              <w:rPr>
-                <w:rFonts w:hint="default"/>
-                <w:vertAlign w:val="baseline"/>
-                <w:lang w:val="en"/>
-              </w:rPr>
-            </w:pPr>
-          </w:p>
-        </w:tc>
-        <w:tc>
-          <w:tcPr>
-            <w:tcW w:w="1359" w:type="dxa"/>
-          </w:tcPr>
-          <w:p>
-            <w:pPr>
-              <w:numPr>
-                <w:ilvl w:val="0"/>
-                <w:numId w:val="0"/>
-              </w:numPr>
+              <w:widowControl w:val="0"/>
+              <w:numPr>
+                <w:ilvl w:val="0"/>
+                <w:numId w:val="0"/>
+              </w:numPr>
+              <w:jc w:val="both"/>
               <w:rPr>
                 <w:rFonts w:hint="default"/>
                 <w:b/>
@@ -17468,10 +17627,12 @@
           </w:tcPr>
           <w:p>
             <w:pPr>
-              <w:numPr>
-                <w:ilvl w:val="0"/>
-                <w:numId w:val="0"/>
-              </w:numPr>
+              <w:widowControl w:val="0"/>
+              <w:numPr>
+                <w:ilvl w:val="0"/>
+                <w:numId w:val="0"/>
+              </w:numPr>
+              <w:jc w:val="both"/>
               <w:rPr>
                 <w:rFonts w:hint="default"/>
                 <w:vertAlign w:val="baseline"/>
@@ -17486,10 +17647,12 @@
           </w:tcPr>
           <w:p>
             <w:pPr>
-              <w:numPr>
-                <w:ilvl w:val="0"/>
-                <w:numId w:val="0"/>
-              </w:numPr>
+              <w:widowControl w:val="0"/>
+              <w:numPr>
+                <w:ilvl w:val="0"/>
+                <w:numId w:val="0"/>
+              </w:numPr>
+              <w:jc w:val="both"/>
               <w:rPr>
                 <w:rFonts w:hint="default"/>
                 <w:vertAlign w:val="baseline"/>
@@ -17504,10 +17667,12 @@
           </w:tcPr>
           <w:p>
             <w:pPr>
-              <w:numPr>
-                <w:ilvl w:val="0"/>
-                <w:numId w:val="0"/>
-              </w:numPr>
+              <w:widowControl w:val="0"/>
+              <w:numPr>
+                <w:ilvl w:val="0"/>
+                <w:numId w:val="0"/>
+              </w:numPr>
+              <w:jc w:val="both"/>
               <w:rPr>
                 <w:rFonts w:hint="default"/>
                 <w:vertAlign w:val="baseline"/>
@@ -17522,10 +17687,12 @@
           </w:tcPr>
           <w:p>
             <w:pPr>
-              <w:numPr>
-                <w:ilvl w:val="0"/>
-                <w:numId w:val="0"/>
-              </w:numPr>
+              <w:widowControl w:val="0"/>
+              <w:numPr>
+                <w:ilvl w:val="0"/>
+                <w:numId w:val="0"/>
+              </w:numPr>
+              <w:jc w:val="both"/>
               <w:rPr>
                 <w:rFonts w:hint="default"/>
                 <w:vertAlign w:val="baseline"/>
@@ -17540,10 +17707,12 @@
           </w:tcPr>
           <w:p>
             <w:pPr>
-              <w:numPr>
-                <w:ilvl w:val="0"/>
-                <w:numId w:val="0"/>
-              </w:numPr>
+              <w:widowControl w:val="0"/>
+              <w:numPr>
+                <w:ilvl w:val="0"/>
+                <w:numId w:val="0"/>
+              </w:numPr>
+              <w:jc w:val="both"/>
               <w:rPr>
                 <w:rFonts w:hint="default"/>
                 <w:vertAlign w:val="baseline"/>
@@ -17557,19 +17726,1559 @@
     <w:p>
       <w:pPr>
         <w:numPr>
-          <w:numId w:val="0"/>
-        </w:numPr>
-        <w:rPr>
-          <w:rFonts w:hint="default"/>
-          <w:lang w:val="en"/>
-        </w:rPr>
-      </w:pPr>
-    </w:p>
-    <w:p>
-      <w:pPr>
-        <w:numPr>
-          <w:numId w:val="0"/>
-        </w:numPr>
+          <w:ilvl w:val="0"/>
+          <w:numId w:val="0"/>
+        </w:numPr>
+        <w:rPr>
+          <w:rFonts w:hint="default"/>
+          <w:lang w:val="en"/>
+        </w:rPr>
+      </w:pPr>
+    </w:p>
+    <w:p>
+      <w:pPr>
+        <w:numPr>
+          <w:ilvl w:val="0"/>
+          <w:numId w:val="0"/>
+        </w:numPr>
+        <w:rPr>
+          <w:rFonts w:hint="default"/>
+          <w:lang w:val="en"/>
+        </w:rPr>
+      </w:pPr>
+    </w:p>
+    <w:p>
+      <w:pPr>
+        <w:numPr>
+          <w:ilvl w:val="0"/>
+          <w:numId w:val="1"/>
+        </w:numPr>
+        <w:ind w:left="0" w:leftChars="0" w:firstLine="0" w:firstLineChars="0"/>
+        <w:rPr>
+          <w:rFonts w:hint="default"/>
+          <w:b/>
+          <w:bCs/>
+          <w:lang w:val="en"/>
+        </w:rPr>
+      </w:pPr>
+      <w:r>
+        <w:rPr>
+          <w:rFonts w:hint="default"/>
+          <w:b/>
+          <w:bCs/>
+          <w:lang w:val="en"/>
+        </w:rPr>
+        <w:t>Mẫu cập nhật diễn biến sau tiêm</w:t>
+      </w:r>
+    </w:p>
+    <w:p>
+      <w:pPr>
+        <w:numPr>
+          <w:ilvl w:val="0"/>
+          <w:numId w:val="0"/>
+        </w:numPr>
+        <w:rPr>
+          <w:rFonts w:hint="default"/>
+          <w:lang w:val="en"/>
+        </w:rPr>
+      </w:pPr>
+    </w:p>
+    <w:p>
+      <w:pPr>
+        <w:numPr>
+          <w:ilvl w:val="0"/>
+          <w:numId w:val="12"/>
+        </w:numPr>
+        <w:rPr>
+          <w:rFonts w:hint="default"/>
+          <w:lang w:val="en"/>
+        </w:rPr>
+      </w:pPr>
+      <w:r>
+        <w:rPr>
+          <w:rFonts w:hint="default"/>
+          <w:lang w:val="en"/>
+        </w:rPr>
+        <w:t>Triệu chứng sau tiêm</w:t>
+      </w:r>
+    </w:p>
+    <w:p>
+      <w:pPr>
+        <w:numPr>
+          <w:ilvl w:val="0"/>
+          <w:numId w:val="0"/>
+        </w:numPr>
+        <w:rPr>
+          <w:rFonts w:hint="default"/>
+          <w:lang w:val="en"/>
+        </w:rPr>
+      </w:pPr>
+      <w:r>
+        <w:rPr>
+          <w:rFonts w:hint="default"/>
+          <w:lang w:val="en"/>
+        </w:rPr>
+        <w:t xml:space="preserve">Đánh dấu: </w:t>
+      </w:r>
+    </w:p>
+    <w:p>
+      <w:pPr>
+        <w:numPr>
+          <w:ilvl w:val="0"/>
+          <w:numId w:val="0"/>
+        </w:numPr>
+        <w:rPr>
+          <w:rFonts w:hint="default"/>
+          <w:lang w:val="en"/>
+        </w:rPr>
+      </w:pPr>
+      <w:r>
+        <w:rPr>
+          <w:rFonts w:hint="default"/>
+          <w:lang w:val="en"/>
+        </w:rPr>
+        <w:t>- 1: Có phản ứng nhẹ</w:t>
+      </w:r>
+    </w:p>
+    <w:p>
+      <w:pPr>
+        <w:numPr>
+          <w:ilvl w:val="0"/>
+          <w:numId w:val="0"/>
+        </w:numPr>
+        <w:rPr>
+          <w:rFonts w:hint="default"/>
+          <w:lang w:val="en"/>
+        </w:rPr>
+      </w:pPr>
+      <w:r>
+        <w:rPr>
+          <w:rFonts w:hint="default"/>
+          <w:lang w:val="en"/>
+        </w:rPr>
+        <w:t>- 2: Đau/sưng tại chỗ tiêm</w:t>
+      </w:r>
+    </w:p>
+    <w:p>
+      <w:pPr>
+        <w:numPr>
+          <w:ilvl w:val="0"/>
+          <w:numId w:val="0"/>
+        </w:numPr>
+        <w:rPr>
+          <w:rFonts w:hint="default"/>
+          <w:lang w:val="en"/>
+        </w:rPr>
+      </w:pPr>
+      <w:r>
+        <w:rPr>
+          <w:rFonts w:hint="default"/>
+          <w:lang w:val="en"/>
+        </w:rPr>
+        <w:t>- 3: Nôn/buồn nôn</w:t>
+      </w:r>
+    </w:p>
+    <w:p>
+      <w:pPr>
+        <w:numPr>
+          <w:ilvl w:val="0"/>
+          <w:numId w:val="0"/>
+        </w:numPr>
+        <w:rPr>
+          <w:rFonts w:hint="default"/>
+          <w:lang w:val="en"/>
+        </w:rPr>
+      </w:pPr>
+      <w:r>
+        <w:rPr>
+          <w:rFonts w:hint="default"/>
+          <w:lang w:val="en"/>
+        </w:rPr>
+        <w:t>- 4: Tiêu chảy/đau bụng</w:t>
+      </w:r>
+    </w:p>
+    <w:p>
+      <w:pPr>
+        <w:numPr>
+          <w:ilvl w:val="0"/>
+          <w:numId w:val="0"/>
+        </w:numPr>
+        <w:rPr>
+          <w:rFonts w:hint="default"/>
+          <w:lang w:val="en"/>
+        </w:rPr>
+      </w:pPr>
+      <w:r>
+        <w:rPr>
+          <w:rFonts w:hint="default"/>
+          <w:lang w:val="en"/>
+        </w:rPr>
+        <w:t>- 5: Sốt &lt; 39°C</w:t>
+      </w:r>
+    </w:p>
+    <w:p>
+      <w:pPr>
+        <w:numPr>
+          <w:ilvl w:val="0"/>
+          <w:numId w:val="0"/>
+        </w:numPr>
+        <w:rPr>
+          <w:rFonts w:hint="default"/>
+          <w:lang w:val="en"/>
+        </w:rPr>
+      </w:pPr>
+      <w:r>
+        <w:rPr>
+          <w:rFonts w:hint="default"/>
+          <w:lang w:val="en"/>
+        </w:rPr>
+        <w:t>- 6: Sốt ≥39⁰C</w:t>
+      </w:r>
+    </w:p>
+    <w:p>
+      <w:pPr>
+        <w:numPr>
+          <w:ilvl w:val="0"/>
+          <w:numId w:val="0"/>
+        </w:numPr>
+        <w:rPr>
+          <w:rFonts w:hint="default"/>
+          <w:lang w:val="en"/>
+        </w:rPr>
+      </w:pPr>
+      <w:r>
+        <w:rPr>
+          <w:rFonts w:hint="default"/>
+          <w:lang w:val="en"/>
+        </w:rPr>
+        <w:t>- 7: Đau họng/chảy nước mũi</w:t>
+      </w:r>
+    </w:p>
+    <w:p>
+      <w:pPr>
+        <w:numPr>
+          <w:ilvl w:val="0"/>
+          <w:numId w:val="0"/>
+        </w:numPr>
+        <w:rPr>
+          <w:rFonts w:hint="default"/>
+          <w:lang w:val="en"/>
+        </w:rPr>
+      </w:pPr>
+      <w:r>
+        <w:rPr>
+          <w:rFonts w:hint="default"/>
+          <w:lang w:val="en"/>
+        </w:rPr>
+        <w:t>- 8: Ớn lạnh</w:t>
+      </w:r>
+    </w:p>
+    <w:p>
+      <w:pPr>
+        <w:numPr>
+          <w:ilvl w:val="0"/>
+          <w:numId w:val="0"/>
+        </w:numPr>
+        <w:rPr>
+          <w:rFonts w:hint="default"/>
+          <w:lang w:val="en"/>
+        </w:rPr>
+      </w:pPr>
+      <w:r>
+        <w:rPr>
+          <w:rFonts w:hint="default"/>
+          <w:lang w:val="en"/>
+        </w:rPr>
+        <w:t>- 9: Đau đầu</w:t>
+      </w:r>
+    </w:p>
+    <w:p>
+      <w:pPr>
+        <w:numPr>
+          <w:ilvl w:val="0"/>
+          <w:numId w:val="0"/>
+        </w:numPr>
+        <w:rPr>
+          <w:rFonts w:hint="default"/>
+          <w:lang w:val="en"/>
+        </w:rPr>
+      </w:pPr>
+      <w:r>
+        <w:rPr>
+          <w:rFonts w:hint="default"/>
+          <w:lang w:val="en"/>
+        </w:rPr>
+        <w:t>- 10: Phát ban</w:t>
+      </w:r>
+    </w:p>
+    <w:p>
+      <w:pPr>
+        <w:numPr>
+          <w:ilvl w:val="0"/>
+          <w:numId w:val="0"/>
+        </w:numPr>
+        <w:rPr>
+          <w:rFonts w:hint="default"/>
+          <w:lang w:val="en"/>
+        </w:rPr>
+      </w:pPr>
+      <w:r>
+        <w:rPr>
+          <w:rFonts w:hint="default"/>
+          <w:lang w:val="en"/>
+        </w:rPr>
+        <w:t>- 11: Triệu chứng khác</w:t>
+      </w:r>
+    </w:p>
+    <w:p>
+      <w:pPr>
+        <w:numPr>
+          <w:ilvl w:val="0"/>
+          <w:numId w:val="0"/>
+        </w:numPr>
+        <w:rPr>
+          <w:rFonts w:hint="default"/>
+          <w:lang w:val="en"/>
+        </w:rPr>
+      </w:pPr>
+      <w:r>
+        <w:rPr>
+          <w:rFonts w:hint="default"/>
+          <w:lang w:val="en"/>
+        </w:rPr>
+        <w:t>- Mô tả text</w:t>
+      </w:r>
+    </w:p>
+    <w:p>
+      <w:pPr>
+        <w:numPr>
+          <w:numId w:val="0"/>
+        </w:numPr>
+        <w:ind w:leftChars="0"/>
+        <w:rPr>
+          <w:rFonts w:hint="default"/>
+          <w:lang w:val="en"/>
+        </w:rPr>
+      </w:pPr>
+    </w:p>
+    <w:p>
+      <w:pPr>
+        <w:numPr>
+          <w:numId w:val="0"/>
+        </w:numPr>
+        <w:ind w:leftChars="0"/>
+        <w:rPr>
+          <w:rFonts w:hint="default"/>
+          <w:lang w:val="en"/>
+        </w:rPr>
+      </w:pPr>
+      <w:r>
+        <w:rPr>
+          <w:rFonts w:hint="default"/>
+          <w:lang w:val="en"/>
+        </w:rPr>
+        <w:t>Cấu trúc json:</w:t>
+      </w:r>
+    </w:p>
+    <w:p>
+      <w:pPr>
+        <w:numPr>
+          <w:numId w:val="0"/>
+        </w:numPr>
+        <w:ind w:leftChars="0"/>
+        <w:rPr>
+          <w:rFonts w:hint="default"/>
+          <w:lang w:val="en"/>
+        </w:rPr>
+      </w:pPr>
+      <w:r>
+        <w:rPr>
+          <w:rFonts w:hint="default"/>
+          <w:lang w:val="en"/>
+        </w:rPr>
+        <w:t>{</w:t>
+      </w:r>
+    </w:p>
+    <w:p>
+      <w:pPr>
+        <w:numPr>
+          <w:numId w:val="0"/>
+        </w:numPr>
+        <w:ind w:leftChars="0" w:firstLine="420" w:firstLineChars="0"/>
+        <w:rPr>
+          <w:rFonts w:hint="default"/>
+          <w:lang w:val="en"/>
+        </w:rPr>
+      </w:pPr>
+      <w:r>
+        <w:rPr>
+          <w:rFonts w:hint="default"/>
+          <w:lang w:val="en"/>
+        </w:rPr>
+        <w:t>“TrieuChung”: array(int),</w:t>
+      </w:r>
+    </w:p>
+    <w:p>
+      <w:pPr>
+        <w:numPr>
+          <w:numId w:val="0"/>
+        </w:numPr>
+        <w:ind w:leftChars="0" w:firstLine="420" w:firstLineChars="0"/>
+        <w:rPr>
+          <w:rFonts w:hint="default"/>
+          <w:lang w:val="en"/>
+        </w:rPr>
+      </w:pPr>
+      <w:r>
+        <w:rPr>
+          <w:rFonts w:hint="default"/>
+          <w:lang w:val="en"/>
+        </w:rPr>
+        <w:t>“MoTa”: text</w:t>
+      </w:r>
+    </w:p>
+    <w:p>
+      <w:pPr>
+        <w:numPr>
+          <w:numId w:val="0"/>
+        </w:numPr>
+        <w:ind w:leftChars="0"/>
+        <w:rPr>
+          <w:rFonts w:hint="default"/>
+          <w:lang w:val="en"/>
+        </w:rPr>
+      </w:pPr>
+      <w:r>
+        <w:rPr>
+          <w:rFonts w:hint="default"/>
+          <w:lang w:val="en"/>
+        </w:rPr>
+        <w:t>}</w:t>
+      </w:r>
+    </w:p>
+    <w:p>
+      <w:pPr>
+        <w:numPr>
+          <w:numId w:val="0"/>
+        </w:numPr>
+        <w:ind w:leftChars="0"/>
+        <w:rPr>
+          <w:rFonts w:hint="default"/>
+          <w:lang w:val="en"/>
+        </w:rPr>
+      </w:pPr>
+    </w:p>
+    <w:p>
+      <w:pPr>
+        <w:numPr>
+          <w:ilvl w:val="0"/>
+          <w:numId w:val="12"/>
+        </w:numPr>
+        <w:ind w:left="0" w:leftChars="0" w:firstLine="0" w:firstLineChars="0"/>
+        <w:rPr>
+          <w:rFonts w:hint="default"/>
+          <w:lang w:val="en"/>
+        </w:rPr>
+      </w:pPr>
+      <w:r>
+        <w:rPr>
+          <w:rFonts w:hint="default"/>
+          <w:lang w:val="en"/>
+        </w:rPr>
+        <w:t>Điều trị triêu chứng</w:t>
+      </w:r>
+    </w:p>
+    <w:p>
+      <w:pPr>
+        <w:numPr>
+          <w:numId w:val="0"/>
+        </w:numPr>
+        <w:ind w:leftChars="0"/>
+        <w:rPr>
+          <w:rFonts w:hint="default"/>
+          <w:lang w:val="en"/>
+        </w:rPr>
+      </w:pPr>
+    </w:p>
+    <w:p>
+      <w:pPr>
+        <w:numPr>
+          <w:numId w:val="0"/>
+        </w:numPr>
+        <w:ind w:leftChars="0"/>
+        <w:rPr>
+          <w:rFonts w:hint="default"/>
+          <w:lang w:val="en"/>
+        </w:rPr>
+      </w:pPr>
+      <w:r>
+        <w:rPr>
+          <w:rFonts w:hint="default"/>
+          <w:lang w:val="en"/>
+        </w:rPr>
+        <w:t>Nơi điều trị:</w:t>
+      </w:r>
+    </w:p>
+    <w:p>
+      <w:pPr>
+        <w:numPr>
+          <w:numId w:val="0"/>
+        </w:numPr>
+        <w:ind w:leftChars="0"/>
+        <w:rPr>
+          <w:rFonts w:hint="default"/>
+          <w:lang w:val="en"/>
+        </w:rPr>
+      </w:pPr>
+      <w:r>
+        <w:rPr>
+          <w:rFonts w:hint="default"/>
+          <w:lang w:val="en"/>
+        </w:rPr>
+        <w:t>- 1: Tại nhà</w:t>
+      </w:r>
+    </w:p>
+    <w:p>
+      <w:pPr>
+        <w:numPr>
+          <w:numId w:val="0"/>
+        </w:numPr>
+        <w:ind w:leftChars="0"/>
+        <w:rPr>
+          <w:rFonts w:hint="default"/>
+          <w:lang w:val="en"/>
+        </w:rPr>
+      </w:pPr>
+      <w:r>
+        <w:rPr>
+          <w:rFonts w:hint="default"/>
+          <w:lang w:val="en"/>
+        </w:rPr>
+        <w:t>- 2: Trạm Y tế</w:t>
+      </w:r>
+    </w:p>
+    <w:p>
+      <w:pPr>
+        <w:numPr>
+          <w:numId w:val="0"/>
+        </w:numPr>
+        <w:ind w:leftChars="0"/>
+        <w:rPr>
+          <w:rFonts w:hint="default"/>
+          <w:lang w:val="en"/>
+        </w:rPr>
+      </w:pPr>
+      <w:r>
+        <w:rPr>
+          <w:rFonts w:hint="default"/>
+          <w:lang w:val="en"/>
+        </w:rPr>
+        <w:t>- 3: Bệnh viện huyện</w:t>
+      </w:r>
+    </w:p>
+    <w:p>
+      <w:pPr>
+        <w:numPr>
+          <w:numId w:val="0"/>
+        </w:numPr>
+        <w:ind w:leftChars="0"/>
+        <w:rPr>
+          <w:rFonts w:hint="default"/>
+          <w:lang w:val="en"/>
+        </w:rPr>
+      </w:pPr>
+      <w:r>
+        <w:rPr>
+          <w:rFonts w:hint="default"/>
+          <w:lang w:val="en"/>
+        </w:rPr>
+        <w:t>- 4: Bệnh viện tỉnh</w:t>
+      </w:r>
+    </w:p>
+    <w:p>
+      <w:pPr>
+        <w:numPr>
+          <w:ilvl w:val="0"/>
+          <w:numId w:val="0"/>
+        </w:numPr>
+        <w:ind w:leftChars="0"/>
+        <w:rPr>
+          <w:rFonts w:hint="default"/>
+          <w:lang w:val="en"/>
+        </w:rPr>
+      </w:pPr>
+      <w:r>
+        <w:rPr>
+          <w:rFonts w:hint="default"/>
+          <w:lang w:val="en"/>
+        </w:rPr>
+        <w:t>- 5: Phòng khám tư</w:t>
+      </w:r>
+    </w:p>
+    <w:p>
+      <w:pPr>
+        <w:numPr>
+          <w:numId w:val="0"/>
+        </w:numPr>
+        <w:ind w:leftChars="0"/>
+        <w:rPr>
+          <w:rFonts w:hint="default"/>
+          <w:lang w:val="en"/>
+        </w:rPr>
+      </w:pPr>
+      <w:r>
+        <w:rPr>
+          <w:rFonts w:hint="default"/>
+          <w:lang w:val="en"/>
+        </w:rPr>
+        <w:t>- Khác</w:t>
+      </w:r>
+    </w:p>
+    <w:p>
+      <w:pPr>
+        <w:numPr>
+          <w:numId w:val="0"/>
+        </w:numPr>
+        <w:ind w:leftChars="0"/>
+        <w:rPr>
+          <w:rFonts w:hint="default"/>
+          <w:lang w:val="en"/>
+        </w:rPr>
+      </w:pPr>
+    </w:p>
+    <w:p>
+      <w:pPr>
+        <w:numPr>
+          <w:numId w:val="0"/>
+        </w:numPr>
+        <w:ind w:leftChars="0"/>
+        <w:rPr>
+          <w:rFonts w:hint="default"/>
+          <w:lang w:val="en"/>
+        </w:rPr>
+      </w:pPr>
+      <w:r>
+        <w:rPr>
+          <w:rFonts w:hint="default"/>
+          <w:lang w:val="en"/>
+        </w:rPr>
+        <w:t>Kêt quả:</w:t>
+      </w:r>
+    </w:p>
+    <w:p>
+      <w:pPr>
+        <w:numPr>
+          <w:numId w:val="0"/>
+        </w:numPr>
+        <w:ind w:leftChars="0"/>
+        <w:rPr>
+          <w:rFonts w:hint="default"/>
+          <w:lang w:val="en"/>
+        </w:rPr>
+      </w:pPr>
+      <w:r>
+        <w:rPr>
+          <w:rFonts w:hint="default"/>
+          <w:lang w:val="en"/>
+        </w:rPr>
+        <w:t>- 1: Hồi phục</w:t>
+      </w:r>
+    </w:p>
+    <w:p>
+      <w:pPr>
+        <w:numPr>
+          <w:numId w:val="0"/>
+        </w:numPr>
+        <w:ind w:leftChars="0"/>
+        <w:rPr>
+          <w:rFonts w:hint="default"/>
+          <w:lang w:val="en"/>
+        </w:rPr>
+      </w:pPr>
+      <w:r>
+        <w:rPr>
+          <w:rFonts w:hint="default"/>
+          <w:lang w:val="en"/>
+        </w:rPr>
+        <w:t>- 2: Tai biến</w:t>
+      </w:r>
+    </w:p>
+    <w:p>
+      <w:pPr>
+        <w:numPr>
+          <w:numId w:val="0"/>
+        </w:numPr>
+        <w:ind w:leftChars="0"/>
+        <w:rPr>
+          <w:rFonts w:hint="default"/>
+          <w:lang w:val="en"/>
+        </w:rPr>
+      </w:pPr>
+      <w:r>
+        <w:rPr>
+          <w:rFonts w:hint="default"/>
+          <w:lang w:val="en"/>
+        </w:rPr>
+        <w:t>- 3: Khác</w:t>
+      </w:r>
+    </w:p>
+    <w:p>
+      <w:pPr>
+        <w:numPr>
+          <w:numId w:val="0"/>
+        </w:numPr>
+        <w:ind w:leftChars="0"/>
+        <w:rPr>
+          <w:rFonts w:hint="default"/>
+          <w:lang w:val="en"/>
+        </w:rPr>
+      </w:pPr>
+    </w:p>
+    <w:p>
+      <w:pPr>
+        <w:numPr>
+          <w:numId w:val="0"/>
+        </w:numPr>
+        <w:ind w:leftChars="0"/>
+        <w:rPr>
+          <w:rFonts w:hint="default"/>
+          <w:lang w:val="en"/>
+        </w:rPr>
+      </w:pPr>
+      <w:r>
+        <w:rPr>
+          <w:rFonts w:hint="default"/>
+          <w:lang w:val="en"/>
+        </w:rPr>
+        <w:t>Cấu trúc json</w:t>
+      </w:r>
+    </w:p>
+    <w:p>
+      <w:pPr>
+        <w:numPr>
+          <w:numId w:val="0"/>
+        </w:numPr>
+        <w:ind w:leftChars="0"/>
+        <w:rPr>
+          <w:rFonts w:hint="default"/>
+          <w:lang w:val="en"/>
+        </w:rPr>
+      </w:pPr>
+      <w:r>
+        <w:rPr>
+          <w:rFonts w:hint="default"/>
+          <w:lang w:val="en"/>
+        </w:rPr>
+        <w:t>{</w:t>
+      </w:r>
+    </w:p>
+    <w:p>
+      <w:pPr>
+        <w:numPr>
+          <w:numId w:val="0"/>
+        </w:numPr>
+        <w:ind w:leftChars="0" w:firstLine="420" w:firstLineChars="0"/>
+        <w:rPr>
+          <w:rFonts w:hint="default"/>
+          <w:lang w:val="en"/>
+        </w:rPr>
+      </w:pPr>
+      <w:r>
+        <w:rPr>
+          <w:rFonts w:hint="default"/>
+          <w:lang w:val="en"/>
+        </w:rPr>
+        <w:t>“NoiDieuTri”: enum,</w:t>
+      </w:r>
+    </w:p>
+    <w:p>
+      <w:pPr>
+        <w:numPr>
+          <w:numId w:val="0"/>
+        </w:numPr>
+        <w:ind w:leftChars="0" w:firstLine="420" w:firstLineChars="0"/>
+        <w:rPr>
+          <w:rFonts w:hint="default"/>
+          <w:lang w:val="en"/>
+        </w:rPr>
+      </w:pPr>
+      <w:r>
+        <w:rPr>
+          <w:rFonts w:hint="default"/>
+          <w:lang w:val="en"/>
+        </w:rPr>
+        <w:t>“KetQua”: enum,</w:t>
+      </w:r>
+    </w:p>
+    <w:p>
+      <w:pPr>
+        <w:numPr>
+          <w:numId w:val="0"/>
+        </w:numPr>
+        <w:ind w:leftChars="0" w:firstLine="420" w:firstLineChars="0"/>
+        <w:rPr>
+          <w:rFonts w:hint="default"/>
+          <w:lang w:val="en"/>
+        </w:rPr>
+      </w:pPr>
+      <w:r>
+        <w:rPr>
+          <w:rFonts w:hint="default"/>
+          <w:lang w:val="en"/>
+        </w:rPr>
+        <w:t>“MoTa”: text</w:t>
+      </w:r>
+    </w:p>
+    <w:p>
+      <w:pPr>
+        <w:numPr>
+          <w:numId w:val="0"/>
+        </w:numPr>
+        <w:ind w:leftChars="0"/>
+        <w:rPr>
+          <w:rFonts w:hint="default"/>
+          <w:lang w:val="en"/>
+        </w:rPr>
+      </w:pPr>
+      <w:r>
+        <w:rPr>
+          <w:rFonts w:hint="default"/>
+          <w:lang w:val="en"/>
+        </w:rPr>
+        <w:t xml:space="preserve">} </w:t>
+      </w:r>
+    </w:p>
+    <w:p>
+      <w:pPr>
+        <w:numPr>
+          <w:numId w:val="0"/>
+        </w:numPr>
+        <w:ind w:leftChars="0"/>
+        <w:rPr>
+          <w:rFonts w:hint="default"/>
+          <w:lang w:val="en"/>
+        </w:rPr>
+      </w:pPr>
+    </w:p>
+    <w:p>
+      <w:pPr>
+        <w:numPr>
+          <w:numId w:val="0"/>
+        </w:numPr>
+        <w:ind w:leftChars="0"/>
+        <w:rPr>
+          <w:rFonts w:hint="default"/>
+          <w:lang w:val="en"/>
+        </w:rPr>
+      </w:pPr>
+    </w:p>
+    <w:p>
+      <w:pPr>
+        <w:numPr>
+          <w:ilvl w:val="0"/>
+          <w:numId w:val="1"/>
+        </w:numPr>
+        <w:ind w:left="0" w:leftChars="0" w:firstLine="0" w:firstLineChars="0"/>
+        <w:rPr>
+          <w:rFonts w:hint="default"/>
+          <w:b/>
+          <w:bCs/>
+          <w:lang w:val="en"/>
+        </w:rPr>
+      </w:pPr>
+      <w:r>
+        <w:rPr>
+          <w:rFonts w:hint="default"/>
+          <w:b/>
+          <w:bCs/>
+          <w:lang w:val="en"/>
+        </w:rPr>
+        <w:t>Mẫu checkin y tế</w:t>
+      </w:r>
+    </w:p>
+    <w:p>
+      <w:pPr>
+        <w:numPr>
+          <w:ilvl w:val="0"/>
+          <w:numId w:val="0"/>
+        </w:numPr>
+        <w:rPr>
+          <w:rFonts w:hint="default"/>
+          <w:lang w:val="en"/>
+        </w:rPr>
+      </w:pPr>
+    </w:p>
+    <w:p>
+      <w:pPr>
+        <w:numPr>
+          <w:ilvl w:val="0"/>
+          <w:numId w:val="0"/>
+        </w:numPr>
+        <w:rPr>
+          <w:rFonts w:hint="default"/>
+          <w:lang w:val="en"/>
+        </w:rPr>
+      </w:pPr>
+      <w:r>
+        <w:rPr>
+          <w:rFonts w:hint="default"/>
+          <w:lang w:val="en"/>
+        </w:rPr>
+        <w:t xml:space="preserve">Đi qua vùng dịch trong vòng 14 ngày </w:t>
+      </w:r>
+    </w:p>
+    <w:p>
+      <w:pPr>
+        <w:numPr>
+          <w:ilvl w:val="0"/>
+          <w:numId w:val="0"/>
+        </w:numPr>
+        <w:rPr>
+          <w:rFonts w:hint="default"/>
+          <w:lang w:val="en"/>
+        </w:rPr>
+      </w:pPr>
+      <w:r>
+        <w:rPr>
+          <w:rFonts w:hint="default"/>
+          <w:lang w:val="en"/>
+        </w:rPr>
+        <w:t>- 0: Không</w:t>
+      </w:r>
+    </w:p>
+    <w:p>
+      <w:pPr>
+        <w:numPr>
+          <w:numId w:val="0"/>
+        </w:numPr>
+        <w:ind w:leftChars="0"/>
+        <w:rPr>
+          <w:rFonts w:hint="default"/>
+          <w:lang w:val="en"/>
+        </w:rPr>
+      </w:pPr>
+      <w:r>
+        <w:rPr>
+          <w:rFonts w:hint="default"/>
+          <w:lang w:val="en"/>
+        </w:rPr>
+        <w:t>- 1: Có</w:t>
+      </w:r>
+    </w:p>
+    <w:p>
+      <w:pPr>
+        <w:numPr>
+          <w:numId w:val="0"/>
+        </w:numPr>
+        <w:ind w:leftChars="0"/>
+        <w:rPr>
+          <w:rFonts w:hint="default"/>
+          <w:lang w:val="en"/>
+        </w:rPr>
+      </w:pPr>
+    </w:p>
+    <w:p>
+      <w:pPr>
+        <w:numPr>
+          <w:numId w:val="0"/>
+        </w:numPr>
+        <w:ind w:leftChars="0"/>
+        <w:rPr>
+          <w:rFonts w:hint="default"/>
+          <w:lang w:val="en"/>
+        </w:rPr>
+      </w:pPr>
+      <w:r>
+        <w:rPr>
+          <w:rFonts w:hint="default"/>
+          <w:lang w:val="en"/>
+        </w:rPr>
+        <w:t>Triêu chứng trong 14 ngày:</w:t>
+      </w:r>
+    </w:p>
+    <w:p>
+      <w:pPr>
+        <w:numPr>
+          <w:numId w:val="0"/>
+        </w:numPr>
+        <w:ind w:leftChars="0"/>
+        <w:rPr>
+          <w:rFonts w:hint="default"/>
+          <w:lang w:val="en"/>
+        </w:rPr>
+      </w:pPr>
+      <w:r>
+        <w:rPr>
+          <w:rFonts w:hint="default"/>
+          <w:lang w:val="en"/>
+        </w:rPr>
+        <w:t>- 1: Sốt (*)</w:t>
+      </w:r>
+    </w:p>
+    <w:p>
+      <w:pPr>
+        <w:numPr>
+          <w:numId w:val="0"/>
+        </w:numPr>
+        <w:ind w:leftChars="0"/>
+        <w:rPr>
+          <w:rFonts w:hint="default"/>
+          <w:lang w:val="en"/>
+        </w:rPr>
+      </w:pPr>
+      <w:r>
+        <w:rPr>
+          <w:rFonts w:hint="default"/>
+          <w:lang w:val="en"/>
+        </w:rPr>
+        <w:t>- 2: Ho (*)</w:t>
+      </w:r>
+    </w:p>
+    <w:p>
+      <w:pPr>
+        <w:numPr>
+          <w:numId w:val="0"/>
+        </w:numPr>
+        <w:ind w:leftChars="0"/>
+        <w:rPr>
+          <w:rFonts w:hint="default"/>
+          <w:lang w:val="en"/>
+        </w:rPr>
+      </w:pPr>
+      <w:r>
+        <w:rPr>
+          <w:rFonts w:hint="default"/>
+          <w:lang w:val="en"/>
+        </w:rPr>
+        <w:t>- 3: Khó thở (*)</w:t>
+      </w:r>
+    </w:p>
+    <w:p>
+      <w:pPr>
+        <w:numPr>
+          <w:numId w:val="0"/>
+        </w:numPr>
+        <w:ind w:leftChars="0"/>
+        <w:rPr>
+          <w:rFonts w:hint="default"/>
+          <w:lang w:val="en"/>
+        </w:rPr>
+      </w:pPr>
+      <w:r>
+        <w:rPr>
+          <w:rFonts w:hint="default"/>
+          <w:lang w:val="en"/>
+        </w:rPr>
+        <w:t>- 4: Viêm phổi (*)</w:t>
+      </w:r>
+    </w:p>
+    <w:p>
+      <w:pPr>
+        <w:numPr>
+          <w:numId w:val="0"/>
+        </w:numPr>
+        <w:ind w:leftChars="0"/>
+        <w:rPr>
+          <w:rFonts w:hint="default"/>
+          <w:lang w:val="en"/>
+        </w:rPr>
+      </w:pPr>
+      <w:r>
+        <w:rPr>
+          <w:rFonts w:hint="default"/>
+          <w:lang w:val="en"/>
+        </w:rPr>
+        <w:t>- 5: Đau họng (*)</w:t>
+      </w:r>
+    </w:p>
+    <w:p>
+      <w:pPr>
+        <w:numPr>
+          <w:numId w:val="0"/>
+        </w:numPr>
+        <w:ind w:leftChars="0"/>
+        <w:rPr>
+          <w:rFonts w:hint="default"/>
+          <w:lang w:val="en"/>
+        </w:rPr>
+      </w:pPr>
+      <w:r>
+        <w:rPr>
+          <w:rFonts w:hint="default"/>
+          <w:lang w:val="en"/>
+        </w:rPr>
+        <w:t>- 6: Mệt mỏi (*)</w:t>
+      </w:r>
+    </w:p>
+    <w:p>
+      <w:pPr>
+        <w:numPr>
+          <w:numId w:val="0"/>
+        </w:numPr>
+        <w:ind w:leftChars="0"/>
+        <w:rPr>
+          <w:rFonts w:hint="default"/>
+          <w:lang w:val="en"/>
+        </w:rPr>
+      </w:pPr>
+    </w:p>
+    <w:p>
+      <w:pPr>
+        <w:numPr>
+          <w:numId w:val="0"/>
+        </w:numPr>
+        <w:ind w:leftChars="0"/>
+        <w:rPr>
+          <w:rFonts w:hint="default"/>
+          <w:lang w:val="en"/>
+        </w:rPr>
+      </w:pPr>
+      <w:r>
+        <w:rPr>
+          <w:rFonts w:hint="default"/>
+          <w:lang w:val="en"/>
+        </w:rPr>
+        <w:t>Tiếp xúc trong 14 ngày:</w:t>
+      </w:r>
+    </w:p>
+    <w:p>
+      <w:pPr>
+        <w:numPr>
+          <w:numId w:val="0"/>
+        </w:numPr>
+        <w:ind w:leftChars="0"/>
+        <w:rPr>
+          <w:rFonts w:hint="default"/>
+          <w:lang w:val="en"/>
+        </w:rPr>
+      </w:pPr>
+      <w:r>
+        <w:rPr>
+          <w:rFonts w:hint="default"/>
+          <w:lang w:val="en"/>
+        </w:rPr>
+        <w:t>- 1: Người bệnh hoặc nghi ngờ, mắc bệnh COVID-19 (*)</w:t>
+      </w:r>
+    </w:p>
+    <w:p>
+      <w:pPr>
+        <w:numPr>
+          <w:numId w:val="0"/>
+        </w:numPr>
+        <w:ind w:leftChars="0"/>
+        <w:rPr>
+          <w:rFonts w:hint="default"/>
+          <w:lang w:val="en"/>
+        </w:rPr>
+      </w:pPr>
+      <w:r>
+        <w:rPr>
+          <w:rFonts w:hint="default"/>
+          <w:lang w:val="en"/>
+        </w:rPr>
+        <w:t>- 2: Người từ nước có bệnh COVID-19 (*)</w:t>
+      </w:r>
+    </w:p>
+    <w:p>
+      <w:pPr>
+        <w:numPr>
+          <w:numId w:val="0"/>
+        </w:numPr>
+        <w:ind w:leftChars="0"/>
+        <w:rPr>
+          <w:rFonts w:hint="default"/>
+          <w:lang w:val="en"/>
+        </w:rPr>
+      </w:pPr>
+      <w:r>
+        <w:rPr>
+          <w:rFonts w:hint="default"/>
+          <w:lang w:val="en"/>
+        </w:rPr>
+        <w:t>- 3: Người có biểu hiện (Sốt, ho, khó thở, Viêm phổi) (*)</w:t>
+      </w:r>
+    </w:p>
+    <w:p>
+      <w:pPr>
+        <w:numPr>
+          <w:numId w:val="0"/>
+        </w:numPr>
+        <w:ind w:leftChars="0"/>
+        <w:rPr>
+          <w:rFonts w:hint="default"/>
+          <w:lang w:val="en"/>
+        </w:rPr>
+      </w:pPr>
+    </w:p>
+    <w:p>
+      <w:pPr>
+        <w:numPr>
+          <w:numId w:val="0"/>
+        </w:numPr>
+        <w:ind w:leftChars="0"/>
+        <w:rPr>
+          <w:rFonts w:hint="default"/>
+          <w:lang w:val="en"/>
+        </w:rPr>
+      </w:pPr>
+      <w:r>
+        <w:rPr>
+          <w:rFonts w:hint="default"/>
+          <w:lang w:val="en"/>
+        </w:rPr>
+        <w:t>Bênh mãn tính:</w:t>
+      </w:r>
+    </w:p>
+    <w:p>
+      <w:pPr>
+        <w:numPr>
+          <w:numId w:val="0"/>
+        </w:numPr>
+        <w:ind w:leftChars="0"/>
+        <w:rPr>
+          <w:rFonts w:hint="default"/>
+          <w:lang w:val="en"/>
+        </w:rPr>
+      </w:pPr>
+      <w:r>
+        <w:rPr>
+          <w:rFonts w:hint="default"/>
+          <w:lang w:val="en"/>
+        </w:rPr>
+        <w:t>- 1: Bệnh gan mãn tính (*)</w:t>
+      </w:r>
+    </w:p>
+    <w:p>
+      <w:pPr>
+        <w:numPr>
+          <w:numId w:val="0"/>
+        </w:numPr>
+        <w:ind w:leftChars="0"/>
+        <w:rPr>
+          <w:rFonts w:hint="default"/>
+          <w:lang w:val="en"/>
+        </w:rPr>
+      </w:pPr>
+      <w:r>
+        <w:rPr>
+          <w:rFonts w:hint="default"/>
+          <w:lang w:val="en"/>
+        </w:rPr>
+        <w:t>- 2: Bệnh máu mãn tính (*)</w:t>
+      </w:r>
+    </w:p>
+    <w:p>
+      <w:pPr>
+        <w:numPr>
+          <w:numId w:val="0"/>
+        </w:numPr>
+        <w:ind w:leftChars="0"/>
+        <w:rPr>
+          <w:rFonts w:hint="default"/>
+          <w:lang w:val="en"/>
+        </w:rPr>
+      </w:pPr>
+      <w:r>
+        <w:rPr>
+          <w:rFonts w:hint="default"/>
+          <w:lang w:val="en"/>
+        </w:rPr>
+        <w:t>- 3: Bệnh phổi mãn tính (*)</w:t>
+      </w:r>
+    </w:p>
+    <w:p>
+      <w:pPr>
+        <w:numPr>
+          <w:numId w:val="0"/>
+        </w:numPr>
+        <w:ind w:leftChars="0"/>
+        <w:rPr>
+          <w:rFonts w:hint="default"/>
+          <w:lang w:val="en"/>
+        </w:rPr>
+      </w:pPr>
+      <w:r>
+        <w:rPr>
+          <w:rFonts w:hint="default"/>
+          <w:lang w:val="en"/>
+        </w:rPr>
+        <w:t>- 4: Bệnh thận mãn tính (*)</w:t>
+      </w:r>
+    </w:p>
+    <w:p>
+      <w:pPr>
+        <w:numPr>
+          <w:numId w:val="0"/>
+        </w:numPr>
+        <w:ind w:leftChars="0"/>
+        <w:rPr>
+          <w:rFonts w:hint="default"/>
+          <w:lang w:val="en"/>
+        </w:rPr>
+      </w:pPr>
+      <w:r>
+        <w:rPr>
+          <w:rFonts w:hint="default"/>
+          <w:lang w:val="en"/>
+        </w:rPr>
+        <w:t>- 5: Bệnh tim mạch (*)</w:t>
+      </w:r>
+    </w:p>
+    <w:p>
+      <w:pPr>
+        <w:numPr>
+          <w:numId w:val="0"/>
+        </w:numPr>
+        <w:ind w:leftChars="0"/>
+        <w:rPr>
+          <w:rFonts w:hint="default"/>
+          <w:lang w:val="en"/>
+        </w:rPr>
+      </w:pPr>
+      <w:r>
+        <w:rPr>
+          <w:rFonts w:hint="default"/>
+          <w:lang w:val="en"/>
+        </w:rPr>
+        <w:t>- 6: Huyết áp cao (*)</w:t>
+      </w:r>
+    </w:p>
+    <w:p>
+      <w:pPr>
+        <w:numPr>
+          <w:numId w:val="0"/>
+        </w:numPr>
+        <w:ind w:leftChars="0"/>
+        <w:rPr>
+          <w:rFonts w:hint="default"/>
+          <w:lang w:val="en"/>
+        </w:rPr>
+      </w:pPr>
+      <w:r>
+        <w:rPr>
+          <w:rFonts w:hint="default"/>
+          <w:lang w:val="en"/>
+        </w:rPr>
+        <w:t>- 7: Suy giảm miễn dịch (*)</w:t>
+      </w:r>
+    </w:p>
+    <w:p>
+      <w:pPr>
+        <w:numPr>
+          <w:numId w:val="0"/>
+        </w:numPr>
+        <w:ind w:leftChars="0"/>
+        <w:rPr>
+          <w:rFonts w:hint="default"/>
+          <w:lang w:val="en"/>
+        </w:rPr>
+      </w:pPr>
+      <w:r>
+        <w:rPr>
+          <w:rFonts w:hint="default"/>
+          <w:lang w:val="en"/>
+        </w:rPr>
+        <w:t>- 8: Người nhận ghép tạng, Tủy xương (*)</w:t>
+      </w:r>
+    </w:p>
+    <w:p>
+      <w:pPr>
+        <w:numPr>
+          <w:numId w:val="0"/>
+        </w:numPr>
+        <w:ind w:leftChars="0"/>
+        <w:rPr>
+          <w:rFonts w:hint="default"/>
+          <w:lang w:val="en"/>
+        </w:rPr>
+      </w:pPr>
+      <w:r>
+        <w:rPr>
+          <w:rFonts w:hint="default"/>
+          <w:lang w:val="en"/>
+        </w:rPr>
+        <w:t>- 9: Tiểu đường (*)</w:t>
+      </w:r>
+    </w:p>
+    <w:p>
+      <w:pPr>
+        <w:numPr>
+          <w:numId w:val="0"/>
+        </w:numPr>
+        <w:ind w:leftChars="0"/>
+        <w:rPr>
+          <w:rFonts w:hint="default"/>
+          <w:lang w:val="en"/>
+        </w:rPr>
+      </w:pPr>
+      <w:r>
+        <w:rPr>
+          <w:rFonts w:hint="default"/>
+          <w:lang w:val="en"/>
+        </w:rPr>
+        <w:t>- 10: Ung thư (*)</w:t>
+      </w:r>
+    </w:p>
+    <w:p>
+      <w:pPr>
+        <w:numPr>
+          <w:numId w:val="0"/>
+        </w:numPr>
+        <w:ind w:leftChars="0"/>
+        <w:rPr>
+          <w:rFonts w:hint="default"/>
+          <w:lang w:val="en"/>
+        </w:rPr>
+      </w:pPr>
+      <w:bookmarkStart w:id="0" w:name="_GoBack"/>
+      <w:bookmarkEnd w:id="0"/>
+    </w:p>
+    <w:p>
+      <w:pPr>
+        <w:numPr>
+          <w:ilvl w:val="0"/>
+          <w:numId w:val="0"/>
+        </w:numPr>
+        <w:ind w:leftChars="0"/>
+        <w:rPr>
+          <w:rFonts w:hint="default"/>
+          <w:lang w:val="en"/>
+        </w:rPr>
+      </w:pPr>
+      <w:r>
+        <w:rPr>
+          <w:rFonts w:hint="default"/>
+          <w:lang w:val="en"/>
+        </w:rPr>
+        <w:t>Cấu trúc json:</w:t>
+      </w:r>
+    </w:p>
+    <w:p>
+      <w:pPr>
+        <w:numPr>
+          <w:ilvl w:val="0"/>
+          <w:numId w:val="0"/>
+        </w:numPr>
+        <w:ind w:leftChars="0"/>
+        <w:rPr>
+          <w:rFonts w:hint="default"/>
+          <w:lang w:val="en"/>
+        </w:rPr>
+      </w:pPr>
+      <w:r>
+        <w:rPr>
+          <w:rFonts w:hint="default"/>
+          <w:lang w:val="en"/>
+        </w:rPr>
+        <w:t>{</w:t>
+      </w:r>
+    </w:p>
+    <w:p>
+      <w:pPr>
+        <w:numPr>
+          <w:ilvl w:val="0"/>
+          <w:numId w:val="0"/>
+        </w:numPr>
+        <w:ind w:leftChars="0" w:firstLine="420" w:firstLineChars="0"/>
+        <w:rPr>
+          <w:rFonts w:hint="default"/>
+          <w:lang w:val="en"/>
+        </w:rPr>
+      </w:pPr>
+      <w:r>
+        <w:rPr>
+          <w:rFonts w:hint="default"/>
+          <w:lang w:val="en"/>
+        </w:rPr>
+        <w:t>“QuaVungDich”: boolean,</w:t>
+      </w:r>
+    </w:p>
+    <w:p>
+      <w:pPr>
+        <w:numPr>
+          <w:ilvl w:val="0"/>
+          <w:numId w:val="0"/>
+        </w:numPr>
+        <w:ind w:leftChars="0" w:firstLine="420" w:firstLineChars="0"/>
+        <w:rPr>
+          <w:rFonts w:hint="default"/>
+          <w:lang w:val="en"/>
+        </w:rPr>
+      </w:pPr>
+      <w:r>
+        <w:rPr>
+          <w:rFonts w:hint="default"/>
+          <w:lang w:val="en"/>
+        </w:rPr>
+        <w:t>“TrieuChung”: array(int),</w:t>
+      </w:r>
+    </w:p>
+    <w:p>
+      <w:pPr>
+        <w:numPr>
+          <w:ilvl w:val="0"/>
+          <w:numId w:val="0"/>
+        </w:numPr>
+        <w:ind w:leftChars="0" w:firstLine="420" w:firstLineChars="0"/>
+        <w:rPr>
+          <w:rFonts w:hint="default"/>
+          <w:lang w:val="en"/>
+        </w:rPr>
+      </w:pPr>
+      <w:r>
+        <w:rPr>
+          <w:rFonts w:hint="default"/>
+          <w:lang w:val="en"/>
+        </w:rPr>
+        <w:t>“TiepXuc”: array(int),</w:t>
+      </w:r>
+    </w:p>
+    <w:p>
+      <w:pPr>
+        <w:numPr>
+          <w:ilvl w:val="0"/>
+          <w:numId w:val="0"/>
+        </w:numPr>
+        <w:ind w:leftChars="0" w:firstLine="420" w:firstLineChars="0"/>
+        <w:rPr>
+          <w:rFonts w:hint="default"/>
+          <w:lang w:val="en"/>
+        </w:rPr>
+      </w:pPr>
+      <w:r>
+        <w:rPr>
+          <w:rFonts w:hint="default"/>
+          <w:lang w:val="en"/>
+        </w:rPr>
+        <w:t>“BenhManTinh”: array(int)</w:t>
+      </w:r>
+    </w:p>
+    <w:p>
+      <w:pPr>
+        <w:numPr>
+          <w:ilvl w:val="0"/>
+          <w:numId w:val="0"/>
+        </w:numPr>
+        <w:ind w:leftChars="0"/>
+        <w:rPr>
+          <w:rFonts w:hint="default"/>
+          <w:lang w:val="en"/>
+        </w:rPr>
+      </w:pPr>
+      <w:r>
+        <w:rPr>
+          <w:rFonts w:hint="default"/>
+          <w:lang w:val="en"/>
+        </w:rPr>
+        <w:t>}</w:t>
+      </w:r>
+    </w:p>
+    <w:p>
+      <w:pPr>
+        <w:numPr>
+          <w:numId w:val="0"/>
+        </w:numPr>
+        <w:ind w:leftChars="0"/>
         <w:rPr>
           <w:rFonts w:hint="default"/>
           <w:lang w:val="en"/>
@@ -17661,6 +19370,18 @@
     </w:lvl>
   </w:abstractNum>
   <w:abstractNum w:abstractNumId="6">
+    <w:nsid w:val="F7FE1554"/>
+    <w:multiLevelType w:val="singleLevel"/>
+    <w:tmpl w:val="F7FE1554"/>
+    <w:lvl w:ilvl="0" w:tentative="0">
+      <w:start w:val="1"/>
+      <w:numFmt w:val="decimal"/>
+      <w:suff w:val="space"/>
+      <w:lvlText w:val="%1."/>
+      <w:lvlJc w:val="left"/>
+    </w:lvl>
+  </w:abstractNum>
+  <w:abstractNum w:abstractNumId="7">
     <w:nsid w:val="FAFFB907"/>
     <w:multiLevelType w:val="singleLevel"/>
     <w:tmpl w:val="FAFFB907"/>
@@ -17672,7 +19393,7 @@
       <w:lvlJc w:val="left"/>
     </w:lvl>
   </w:abstractNum>
-  <w:abstractNum w:abstractNumId="7">
+  <w:abstractNum w:abstractNumId="8">
     <w:nsid w:val="FF7AC4A4"/>
     <w:multiLevelType w:val="singleLevel"/>
     <w:tmpl w:val="FF7AC4A4"/>
@@ -17684,7 +19405,7 @@
       <w:lvlJc w:val="left"/>
     </w:lvl>
   </w:abstractNum>
-  <w:abstractNum w:abstractNumId="8">
+  <w:abstractNum w:abstractNumId="9">
     <w:nsid w:val="FFBEB17D"/>
     <w:multiLevelType w:val="singleLevel"/>
     <w:tmpl w:val="FFBEB17D"/>
@@ -17696,7 +19417,7 @@
       <w:lvlJc w:val="left"/>
     </w:lvl>
   </w:abstractNum>
-  <w:abstractNum w:abstractNumId="9">
+  <w:abstractNum w:abstractNumId="10">
     <w:nsid w:val="48B67E4F"/>
     <w:multiLevelType w:val="singleLevel"/>
     <w:tmpl w:val="48B67E4F"/>
@@ -17708,7 +19429,7 @@
       <w:lvlJc w:val="left"/>
     </w:lvl>
   </w:abstractNum>
-  <w:abstractNum w:abstractNumId="10">
+  <w:abstractNum w:abstractNumId="11">
     <w:nsid w:val="754319BB"/>
     <w:multiLevelType w:val="singleLevel"/>
     <w:tmpl w:val="754319BB"/>
@@ -17721,28 +19442,28 @@
     </w:lvl>
   </w:abstractNum>
   <w:num w:numId="1">
-    <w:abstractNumId w:val="7"/>
+    <w:abstractNumId w:val="8"/>
   </w:num>
   <w:num w:numId="2">
     <w:abstractNumId w:val="2"/>
   </w:num>
   <w:num w:numId="3">
-    <w:abstractNumId w:val="8"/>
+    <w:abstractNumId w:val="9"/>
   </w:num>
   <w:num w:numId="4">
     <w:abstractNumId w:val="1"/>
   </w:num>
   <w:num w:numId="5">
-    <w:abstractNumId w:val="6"/>
+    <w:abstractNumId w:val="7"/>
   </w:num>
   <w:num w:numId="6">
-    <w:abstractNumId w:val="9"/>
+    <w:abstractNumId w:val="10"/>
   </w:num>
   <w:num w:numId="7">
     <w:abstractNumId w:val="3"/>
   </w:num>
   <w:num w:numId="8">
-    <w:abstractNumId w:val="10"/>
+    <w:abstractNumId w:val="11"/>
   </w:num>
   <w:num w:numId="9">
     <w:abstractNumId w:val="5"/>
@@ -17752,6 +19473,9 @@
   </w:num>
   <w:num w:numId="11">
     <w:abstractNumId w:val="4"/>
+  </w:num>
+  <w:num w:numId="12">
+    <w:abstractNumId w:val="6"/>
   </w:num>
 </w:numbering>
 </file>

</xml_diff>